<commit_message>
updated instruction  manual to remove build_static_spool.pl references
</commit_message>
<xml_diff>
--- a/instructions/WBM_Instruction_Manual.docx
+++ b/instructions/WBM_Instruction_Manual.docx
@@ -1051,15 +1051,7 @@
           <w:sz w:val="22"/>
           <w:szCs w:val="22"/>
         </w:rPr>
-        <w:t xml:space="preserve">2.1 Singularity </w:t>
-      </w:r>
-      <w:r>
-        <w:rPr>
-          <w:b/>
-          <w:sz w:val="22"/>
-          <w:szCs w:val="22"/>
-        </w:rPr>
-        <w:t>General Notes</w:t>
+        <w:t>2.1 Singularity General Notes</w:t>
       </w:r>
       <w:r>
         <w:rPr>
@@ -1219,15 +1211,7 @@
           <w:szCs w:val="22"/>
         </w:rPr>
         <w:lastRenderedPageBreak/>
-        <w:t xml:space="preserve">2.2 </w:t>
-      </w:r>
-      <w:r>
-        <w:rPr>
-          <w:b/>
-          <w:sz w:val="22"/>
-          <w:szCs w:val="22"/>
-        </w:rPr>
-        <w:t>Downloading the Ancillary files</w:t>
+        <w:t>2.2 Downloading the Ancillary files</w:t>
       </w:r>
     </w:p>
     <w:p>
@@ -5671,83 +5655,7 @@
             </w:rPr>
           </w:rPrChange>
         </w:rPr>
-        <w:t>/</w:t>
-      </w:r>
-      <w:r>
-        <w:rPr>
-          <w:b/>
-          <w:i/>
-          <w:iCs/>
-          <w:color w:val="000000" w:themeColor="text1"/>
-          <w:sz w:val="22"/>
-          <w:szCs w:val="22"/>
-          <w:rPrChange w:id="107" w:author="Danielle Grogan" w:date="2022-03-02T13:03:00Z">
-            <w:rPr>
-              <w:b/>
-              <w:color w:val="5330E1"/>
-              <w:sz w:val="22"/>
-              <w:szCs w:val="22"/>
-            </w:rPr>
-          </w:rPrChange>
-        </w:rPr>
-        <w:t xml:space="preserve"> irrigation</w:t>
-      </w:r>
-      <w:r>
-        <w:rPr>
-          <w:b/>
-          <w:i/>
-          <w:iCs/>
-          <w:color w:val="000000" w:themeColor="text1"/>
-          <w:sz w:val="22"/>
-          <w:szCs w:val="22"/>
-          <w:rPrChange w:id="108" w:author="Danielle Grogan" w:date="2022-03-02T13:03:00Z">
-            <w:rPr>
-              <w:b/>
-              <w:color w:val="5330E1"/>
-              <w:sz w:val="22"/>
-              <w:szCs w:val="22"/>
-            </w:rPr>
-          </w:rPrChange>
-        </w:rPr>
-        <w:t>/</w:t>
-      </w:r>
-      <w:r>
-        <w:rPr>
-          <w:b/>
-          <w:i/>
-          <w:iCs/>
-          <w:color w:val="000000" w:themeColor="text1"/>
-          <w:sz w:val="22"/>
-          <w:szCs w:val="22"/>
-          <w:rPrChange w:id="109" w:author="Danielle Grogan" w:date="2022-03-02T13:03:00Z">
-            <w:rPr>
-              <w:b/>
-              <w:color w:val="5330E1"/>
-              <w:sz w:val="22"/>
-              <w:szCs w:val="22"/>
-            </w:rPr>
-          </w:rPrChange>
-        </w:rPr>
-        <w:t xml:space="preserve"> soil</w:t>
-      </w:r>
-      <w:r>
-        <w:rPr>
-          <w:b/>
-          <w:i/>
-          <w:iCs/>
-          <w:color w:val="000000" w:themeColor="text1"/>
-          <w:sz w:val="22"/>
-          <w:szCs w:val="22"/>
-          <w:rPrChange w:id="110" w:author="Danielle Grogan" w:date="2022-03-02T13:03:00Z">
-            <w:rPr>
-              <w:b/>
-              <w:color w:val="5330E1"/>
-              <w:sz w:val="22"/>
-              <w:szCs w:val="22"/>
-            </w:rPr>
-          </w:rPrChange>
-        </w:rPr>
-        <w:t>/</w:t>
+        <w:t>/ irrigation/ soil/</w:t>
       </w:r>
     </w:p>
     <w:p>
@@ -5772,7 +5680,7 @@
           <w:sz w:val="22"/>
           <w:szCs w:val="22"/>
         </w:rPr>
-        <w:pPrChange w:id="111" w:author="Danielle Grogan" w:date="2022-03-02T13:04:00Z">
+        <w:pPrChange w:id="107" w:author="Danielle Grogan" w:date="2022-03-02T13:04:00Z">
           <w:pPr/>
         </w:pPrChange>
       </w:pPr>
@@ -5807,7 +5715,7 @@
           <w:sz w:val="22"/>
           <w:szCs w:val="22"/>
         </w:rPr>
-        <w:pPrChange w:id="112" w:author="Danielle Grogan" w:date="2022-03-02T13:04:00Z">
+        <w:pPrChange w:id="108" w:author="Danielle Grogan" w:date="2022-03-02T13:04:00Z">
           <w:pPr/>
         </w:pPrChange>
       </w:pPr>
@@ -5842,7 +5750,7 @@
           <w:sz w:val="22"/>
           <w:szCs w:val="22"/>
         </w:rPr>
-        <w:pPrChange w:id="113" w:author="Danielle Grogan" w:date="2022-03-02T13:04:00Z">
+        <w:pPrChange w:id="109" w:author="Danielle Grogan" w:date="2022-03-02T13:04:00Z">
           <w:pPr/>
         </w:pPrChange>
       </w:pPr>
@@ -5871,7 +5779,7 @@
         </w:rPr>
         <w:t>) packaged with WBM. This is a good place to start in order to test if your system is running WBM properly. Executing WBM on the test initialization file will produce a local copy of the output that can be compared to the standard data provided. Any discrepancy between the two data sets will indicate an installation problem with WBM. Change directory to the Singularity root directory / if you opened a shell to the singularity container. To execute the test model</w:t>
       </w:r>
-      <w:ins w:id="114" w:author="Danielle Grogan" w:date="2022-03-02T13:20:00Z">
+      <w:ins w:id="110" w:author="Danielle Grogan" w:date="2022-03-02T13:20:00Z">
         <w:r>
           <w:rPr>
             <w:sz w:val="22"/>
@@ -5892,11 +5800,11 @@
       <w:pPr>
         <w:spacing w:line="276" w:lineRule="auto"/>
         <w:rPr>
-          <w:ins w:id="115" w:author="Danielle Grogan" w:date="2022-03-02T13:04:00Z"/>
-          <w:sz w:val="22"/>
-          <w:szCs w:val="22"/>
-        </w:rPr>
-        <w:pPrChange w:id="116" w:author="Danielle Grogan" w:date="2022-03-02T13:04:00Z">
+          <w:ins w:id="111" w:author="Danielle Grogan" w:date="2022-03-02T13:04:00Z"/>
+          <w:sz w:val="22"/>
+          <w:szCs w:val="22"/>
+        </w:rPr>
+        <w:pPrChange w:id="112" w:author="Danielle Grogan" w:date="2022-03-02T13:04:00Z">
           <w:pPr/>
         </w:pPrChange>
       </w:pPr>
@@ -5963,7 +5871,7 @@
           <w:sz w:val="22"/>
           <w:szCs w:val="22"/>
         </w:rPr>
-        <w:pPrChange w:id="117" w:author="Danielle Grogan" w:date="2022-03-02T13:04:00Z">
+        <w:pPrChange w:id="113" w:author="Danielle Grogan" w:date="2022-03-02T13:04:00Z">
           <w:pPr/>
         </w:pPrChange>
       </w:pPr>
@@ -5975,7 +5883,7 @@
           <w:sz w:val="22"/>
           <w:szCs w:val="22"/>
         </w:rPr>
-        <w:pPrChange w:id="118" w:author="Danielle Grogan" w:date="2022-03-02T13:04:00Z">
+        <w:pPrChange w:id="114" w:author="Danielle Grogan" w:date="2022-03-02T13:04:00Z">
           <w:pPr/>
         </w:pPrChange>
       </w:pPr>
@@ -5986,7 +5894,7 @@
         </w:rPr>
         <w:t xml:space="preserve">On a typical system this model will run for </w:t>
       </w:r>
-      <w:del w:id="119" w:author="Danielle Grogan" w:date="2022-03-02T13:20:00Z">
+      <w:del w:id="115" w:author="Danielle Grogan" w:date="2022-03-02T13:20:00Z">
         <w:r>
           <w:rPr>
             <w:sz w:val="22"/>
@@ -5995,7 +5903,7 @@
           <w:delText xml:space="preserve">approximately </w:delText>
         </w:r>
       </w:del>
-      <w:ins w:id="120" w:author="Danielle Grogan" w:date="2022-03-02T14:26:00Z">
+      <w:ins w:id="116" w:author="Danielle Grogan" w:date="2022-03-02T14:26:00Z">
         <w:r>
           <w:rPr>
             <w:sz w:val="22"/>
@@ -6004,7 +5912,7 @@
           <w:t xml:space="preserve">approximately </w:t>
         </w:r>
       </w:ins>
-      <w:ins w:id="121" w:author="Danielle Grogan" w:date="2022-03-02T13:20:00Z">
+      <w:ins w:id="117" w:author="Danielle Grogan" w:date="2022-03-02T13:20:00Z">
         <w:r>
           <w:rPr>
             <w:sz w:val="22"/>
@@ -6013,7 +5921,7 @@
           <w:t>5</w:t>
         </w:r>
       </w:ins>
-      <w:del w:id="122" w:author="Danielle Grogan" w:date="2022-03-02T13:20:00Z">
+      <w:del w:id="118" w:author="Danielle Grogan" w:date="2022-03-02T13:20:00Z">
         <w:r>
           <w:rPr>
             <w:sz w:val="22"/>
@@ -6037,7 +5945,7 @@
           <w:sz w:val="22"/>
           <w:szCs w:val="22"/>
         </w:rPr>
-        <w:pPrChange w:id="123" w:author="Danielle Grogan" w:date="2022-03-02T13:04:00Z">
+        <w:pPrChange w:id="119" w:author="Danielle Grogan" w:date="2022-03-02T13:04:00Z">
           <w:pPr/>
         </w:pPrChange>
       </w:pPr>
@@ -6048,7 +5956,7 @@
         </w:rPr>
         <w:t>If the model completes with no errors, you can now compare the output with what was provided when you downloaded the wbm_storage_v1.0.0 data to be sure they match. The path to the</w:t>
       </w:r>
-      <w:ins w:id="124" w:author="Danielle Grogan" w:date="2022-03-02T13:20:00Z">
+      <w:ins w:id="120" w:author="Danielle Grogan" w:date="2022-03-02T13:20:00Z">
         <w:r>
           <w:rPr>
             <w:sz w:val="22"/>
@@ -6098,7 +6006,7 @@
         <w:t>wbm_output</w:t>
       </w:r>
       <w:proofErr w:type="spellEnd"/>
-      <w:ins w:id="125" w:author="Danielle Grogan" w:date="2022-03-02T13:21:00Z">
+      <w:ins w:id="121" w:author="Danielle Grogan" w:date="2022-03-02T13:21:00Z">
         <w:r>
           <w:rPr>
             <w:sz w:val="22"/>
@@ -6171,7 +6079,7 @@
         <w:t>wbm_output</w:t>
       </w:r>
       <w:proofErr w:type="spellEnd"/>
-      <w:ins w:id="126" w:author="Danielle Grogan" w:date="2022-03-02T13:20:00Z">
+      <w:ins w:id="122" w:author="Danielle Grogan" w:date="2022-03-02T13:20:00Z">
         <w:r>
           <w:rPr>
             <w:sz w:val="22"/>
@@ -6197,54 +6105,360 @@
           <w:sz w:val="22"/>
           <w:szCs w:val="22"/>
         </w:rPr>
+        <w:pPrChange w:id="123" w:author="Danielle Grogan" w:date="2022-03-02T13:04:00Z">
+          <w:pPr/>
+        </w:pPrChange>
+      </w:pPr>
+      <w:r>
+        <w:rPr>
+          <w:b/>
+          <w:sz w:val="22"/>
+          <w:szCs w:val="22"/>
+        </w:rPr>
+        <w:t xml:space="preserve">2.9.2 </w:t>
+      </w:r>
+      <w:r>
+        <w:rPr>
+          <w:b/>
+          <w:sz w:val="22"/>
+          <w:szCs w:val="22"/>
+        </w:rPr>
+        <w:t xml:space="preserve">Executing the model runs </w:t>
+      </w:r>
+      <w:proofErr w:type="spellStart"/>
+      <w:r>
+        <w:rPr>
+          <w:b/>
+          <w:sz w:val="22"/>
+          <w:szCs w:val="22"/>
+        </w:rPr>
+        <w:t>Global_tracking</w:t>
+      </w:r>
+      <w:proofErr w:type="spellEnd"/>
+      <w:r>
+        <w:rPr>
+          <w:b/>
+          <w:sz w:val="22"/>
+          <w:szCs w:val="22"/>
+        </w:rPr>
+        <w:t xml:space="preserve"> and </w:t>
+      </w:r>
+      <w:proofErr w:type="spellStart"/>
+      <w:r>
+        <w:rPr>
+          <w:b/>
+          <w:sz w:val="22"/>
+          <w:szCs w:val="22"/>
+        </w:rPr>
+        <w:t>Wyoming_tracking</w:t>
+      </w:r>
+      <w:proofErr w:type="spellEnd"/>
+    </w:p>
+    <w:p>
+      <w:pPr>
+        <w:spacing w:line="276" w:lineRule="auto"/>
+        <w:rPr>
+          <w:sz w:val="22"/>
+          <w:szCs w:val="22"/>
+        </w:rPr>
+        <w:pPrChange w:id="124" w:author="Danielle Grogan" w:date="2022-03-02T13:04:00Z">
+          <w:pPr/>
+        </w:pPrChange>
+      </w:pPr>
+      <w:r>
+        <w:rPr>
+          <w:sz w:val="22"/>
+          <w:szCs w:val="22"/>
+        </w:rPr>
+        <w:t>If no errors were encountered while executing the test model run (</w:t>
+      </w:r>
+      <w:proofErr w:type="spellStart"/>
+      <w:proofErr w:type="gramStart"/>
+      <w:r>
+        <w:rPr>
+          <w:sz w:val="22"/>
+          <w:szCs w:val="22"/>
+        </w:rPr>
+        <w:t>test.init</w:t>
+      </w:r>
+      <w:proofErr w:type="spellEnd"/>
+      <w:proofErr w:type="gramEnd"/>
+      <w:r>
+        <w:rPr>
+          <w:sz w:val="22"/>
+          <w:szCs w:val="22"/>
+        </w:rPr>
+        <w:t xml:space="preserve"> ), you should now be able to execute the model runs </w:t>
+      </w:r>
+      <w:proofErr w:type="spellStart"/>
+      <w:r>
+        <w:rPr>
+          <w:sz w:val="22"/>
+          <w:szCs w:val="22"/>
+        </w:rPr>
+        <w:t>Global_tracking</w:t>
+      </w:r>
+      <w:proofErr w:type="spellEnd"/>
+      <w:r>
+        <w:rPr>
+          <w:sz w:val="22"/>
+          <w:szCs w:val="22"/>
+        </w:rPr>
+        <w:t xml:space="preserve"> and </w:t>
+      </w:r>
+      <w:proofErr w:type="spellStart"/>
+      <w:r>
+        <w:rPr>
+          <w:sz w:val="22"/>
+          <w:szCs w:val="22"/>
+        </w:rPr>
+        <w:t>Wyoming_tracking</w:t>
+      </w:r>
+      <w:proofErr w:type="spellEnd"/>
+      <w:r>
+        <w:rPr>
+          <w:sz w:val="22"/>
+          <w:szCs w:val="22"/>
+        </w:rPr>
+        <w:t xml:space="preserve"> that were provided in the download. As stated earlier, there are a number of publicly available datasets required to be downloaded for the successful execution of </w:t>
+      </w:r>
+      <w:proofErr w:type="gramStart"/>
+      <w:r>
+        <w:rPr>
+          <w:sz w:val="22"/>
+          <w:szCs w:val="22"/>
+        </w:rPr>
+        <w:t>these two model</w:t>
+      </w:r>
+      <w:proofErr w:type="gramEnd"/>
+      <w:r>
+        <w:rPr>
+          <w:sz w:val="22"/>
+          <w:szCs w:val="22"/>
+        </w:rPr>
+        <w:t xml:space="preserve"> runs. The data initialization files for the two model runs has been provided in the download of wbm_storage_v1.0.</w:t>
+      </w:r>
+      <w:proofErr w:type="gramStart"/>
+      <w:r>
+        <w:rPr>
+          <w:sz w:val="22"/>
+          <w:szCs w:val="22"/>
+        </w:rPr>
+        <w:t>0  and</w:t>
+      </w:r>
+      <w:proofErr w:type="gramEnd"/>
+      <w:r>
+        <w:rPr>
+          <w:sz w:val="22"/>
+          <w:szCs w:val="22"/>
+        </w:rPr>
+        <w:t xml:space="preserve"> should now be located in the </w:t>
+      </w:r>
+      <w:proofErr w:type="spellStart"/>
+      <w:r>
+        <w:rPr>
+          <w:sz w:val="22"/>
+          <w:szCs w:val="22"/>
+        </w:rPr>
+        <w:t>data_init</w:t>
+      </w:r>
+      <w:proofErr w:type="spellEnd"/>
+      <w:r>
+        <w:rPr>
+          <w:sz w:val="22"/>
+          <w:szCs w:val="22"/>
+        </w:rPr>
+        <w:t xml:space="preserve"> folder (/</w:t>
+      </w:r>
+      <w:proofErr w:type="spellStart"/>
+      <w:r>
+        <w:rPr>
+          <w:sz w:val="22"/>
+          <w:szCs w:val="22"/>
+        </w:rPr>
+        <w:t>userdata</w:t>
+      </w:r>
+      <w:proofErr w:type="spellEnd"/>
+      <w:r>
+        <w:rPr>
+          <w:sz w:val="22"/>
+          <w:szCs w:val="22"/>
+        </w:rPr>
+        <w:t>/</w:t>
+      </w:r>
+      <w:proofErr w:type="spellStart"/>
+      <w:r>
+        <w:rPr>
+          <w:sz w:val="22"/>
+          <w:szCs w:val="22"/>
+        </w:rPr>
+        <w:t>mywbm</w:t>
+      </w:r>
+      <w:proofErr w:type="spellEnd"/>
+      <w:r>
+        <w:rPr>
+          <w:sz w:val="22"/>
+          <w:szCs w:val="22"/>
+        </w:rPr>
+        <w:t>/wbm_storage_v1.0.0/</w:t>
+      </w:r>
+      <w:proofErr w:type="spellStart"/>
+      <w:r>
+        <w:rPr>
+          <w:sz w:val="22"/>
+          <w:szCs w:val="22"/>
+        </w:rPr>
+        <w:t>data_init</w:t>
+      </w:r>
+      <w:proofErr w:type="spellEnd"/>
+      <w:r>
+        <w:rPr>
+          <w:sz w:val="22"/>
+          <w:szCs w:val="22"/>
+        </w:rPr>
+        <w:t xml:space="preserve">) under the appropriate subfolder. The subfolders are named for the type of data they are to contain. These initialization scripts contain the citation, </w:t>
+      </w:r>
+      <w:proofErr w:type="spellStart"/>
+      <w:r>
+        <w:rPr>
+          <w:sz w:val="22"/>
+          <w:szCs w:val="22"/>
+        </w:rPr>
+        <w:t>metadatalink</w:t>
+      </w:r>
+      <w:proofErr w:type="spellEnd"/>
+      <w:r>
+        <w:rPr>
+          <w:sz w:val="22"/>
+          <w:szCs w:val="22"/>
+        </w:rPr>
+        <w:t xml:space="preserve"> and </w:t>
+      </w:r>
+      <w:proofErr w:type="spellStart"/>
+      <w:r>
+        <w:rPr>
+          <w:sz w:val="22"/>
+          <w:szCs w:val="22"/>
+        </w:rPr>
+        <w:t>downloadlink</w:t>
+      </w:r>
+      <w:proofErr w:type="spellEnd"/>
+      <w:r>
+        <w:rPr>
+          <w:sz w:val="22"/>
+          <w:szCs w:val="22"/>
+        </w:rPr>
+        <w:t xml:space="preserve"> for all of the required data.</w:t>
+      </w:r>
+    </w:p>
+    <w:p>
+      <w:pPr>
+        <w:spacing w:line="276" w:lineRule="auto"/>
+        <w:rPr>
+          <w:sz w:val="22"/>
+          <w:szCs w:val="22"/>
+        </w:rPr>
+        <w:pPrChange w:id="125" w:author="Danielle Grogan" w:date="2022-03-02T13:04:00Z">
+          <w:pPr/>
+        </w:pPrChange>
+      </w:pPr>
+    </w:p>
+    <w:p>
+      <w:pPr>
+        <w:spacing w:line="276" w:lineRule="auto"/>
+        <w:rPr>
+          <w:sz w:val="22"/>
+          <w:szCs w:val="22"/>
+        </w:rPr>
+        <w:pPrChange w:id="126" w:author="Danielle Grogan" w:date="2022-03-02T13:04:00Z">
+          <w:pPr/>
+        </w:pPrChange>
+      </w:pPr>
+      <w:r>
+        <w:rPr>
+          <w:sz w:val="22"/>
+          <w:szCs w:val="22"/>
+        </w:rPr>
+        <w:t xml:space="preserve">Once the additional data files are downloaded and in place, execution of the scripts would be similar to the </w:t>
+      </w:r>
+      <w:proofErr w:type="spellStart"/>
+      <w:proofErr w:type="gramStart"/>
+      <w:r>
+        <w:rPr>
+          <w:sz w:val="22"/>
+          <w:szCs w:val="22"/>
+        </w:rPr>
+        <w:t>test.init</w:t>
+      </w:r>
+      <w:proofErr w:type="spellEnd"/>
+      <w:proofErr w:type="gramEnd"/>
+      <w:r>
+        <w:rPr>
+          <w:sz w:val="22"/>
+          <w:szCs w:val="22"/>
+        </w:rPr>
+        <w:t xml:space="preserve"> script run </w:t>
+      </w:r>
+      <w:proofErr w:type="spellStart"/>
+      <w:r>
+        <w:rPr>
+          <w:sz w:val="22"/>
+          <w:szCs w:val="22"/>
+        </w:rPr>
+        <w:t>ealier</w:t>
+      </w:r>
+      <w:proofErr w:type="spellEnd"/>
+      <w:r>
+        <w:rPr>
+          <w:sz w:val="22"/>
+          <w:szCs w:val="22"/>
+        </w:rPr>
+        <w:t>.</w:t>
+      </w:r>
+    </w:p>
+    <w:p>
+      <w:pPr>
+        <w:spacing w:line="276" w:lineRule="auto"/>
+        <w:rPr>
+          <w:sz w:val="22"/>
+          <w:szCs w:val="22"/>
+        </w:rPr>
         <w:pPrChange w:id="127" w:author="Danielle Grogan" w:date="2022-03-02T13:04:00Z">
           <w:pPr/>
         </w:pPrChange>
       </w:pPr>
       <w:r>
         <w:rPr>
-          <w:b/>
-          <w:sz w:val="22"/>
-          <w:szCs w:val="22"/>
-        </w:rPr>
-        <w:t xml:space="preserve">2.9.2 </w:t>
-      </w:r>
-      <w:r>
-        <w:rPr>
-          <w:b/>
-          <w:sz w:val="22"/>
-          <w:szCs w:val="22"/>
-        </w:rPr>
-        <w:t xml:space="preserve">Executing the model runs </w:t>
-      </w:r>
-      <w:proofErr w:type="spellStart"/>
-      <w:r>
-        <w:rPr>
-          <w:b/>
-          <w:sz w:val="22"/>
-          <w:szCs w:val="22"/>
-        </w:rPr>
-        <w:t>Global_tracking</w:t>
-      </w:r>
-      <w:proofErr w:type="spellEnd"/>
-      <w:r>
-        <w:rPr>
-          <w:b/>
-          <w:sz w:val="22"/>
-          <w:szCs w:val="22"/>
-        </w:rPr>
-        <w:t xml:space="preserve"> and </w:t>
-      </w:r>
-      <w:proofErr w:type="spellStart"/>
-      <w:r>
-        <w:rPr>
-          <w:b/>
-          <w:sz w:val="22"/>
-          <w:szCs w:val="22"/>
-        </w:rPr>
-        <w:t>Wyoming_tracking</w:t>
-      </w:r>
-      <w:proofErr w:type="spellEnd"/>
+          <w:sz w:val="22"/>
+          <w:szCs w:val="22"/>
+        </w:rPr>
+        <w:t xml:space="preserve">To execute the </w:t>
+      </w:r>
+      <w:proofErr w:type="spellStart"/>
+      <w:r>
+        <w:rPr>
+          <w:sz w:val="22"/>
+          <w:szCs w:val="22"/>
+        </w:rPr>
+        <w:t>Global_</w:t>
+      </w:r>
+      <w:proofErr w:type="gramStart"/>
+      <w:r>
+        <w:rPr>
+          <w:sz w:val="22"/>
+          <w:szCs w:val="22"/>
+        </w:rPr>
+        <w:t>tracking.init</w:t>
+      </w:r>
+      <w:proofErr w:type="spellEnd"/>
+      <w:proofErr w:type="gramEnd"/>
+      <w:r>
+        <w:rPr>
+          <w:sz w:val="22"/>
+          <w:szCs w:val="22"/>
+        </w:rPr>
+        <w:t xml:space="preserve">  model type: </w:t>
+      </w:r>
     </w:p>
     <w:p>
       <w:pPr>
@@ -6262,113 +6476,15 @@
           <w:sz w:val="22"/>
           <w:szCs w:val="22"/>
         </w:rPr>
-        <w:t>If no errors were encountered while executing the test model run (</w:t>
-      </w:r>
-      <w:proofErr w:type="spellStart"/>
-      <w:proofErr w:type="gramStart"/>
-      <w:r>
-        <w:rPr>
-          <w:sz w:val="22"/>
-          <w:szCs w:val="22"/>
-        </w:rPr>
-        <w:t>test.init</w:t>
-      </w:r>
-      <w:proofErr w:type="spellEnd"/>
-      <w:proofErr w:type="gramEnd"/>
-      <w:r>
-        <w:rPr>
-          <w:sz w:val="22"/>
-          <w:szCs w:val="22"/>
-        </w:rPr>
-        <w:t xml:space="preserve"> ), you should now be able to execute the model runs </w:t>
-      </w:r>
-      <w:proofErr w:type="spellStart"/>
-      <w:r>
-        <w:rPr>
-          <w:sz w:val="22"/>
-          <w:szCs w:val="22"/>
-        </w:rPr>
-        <w:t>Global_tracking</w:t>
-      </w:r>
-      <w:proofErr w:type="spellEnd"/>
-      <w:r>
-        <w:rPr>
-          <w:sz w:val="22"/>
-          <w:szCs w:val="22"/>
-        </w:rPr>
-        <w:t xml:space="preserve"> and </w:t>
-      </w:r>
-      <w:proofErr w:type="spellStart"/>
-      <w:r>
-        <w:rPr>
-          <w:sz w:val="22"/>
-          <w:szCs w:val="22"/>
-        </w:rPr>
-        <w:t>Wyoming_tracking</w:t>
-      </w:r>
-      <w:proofErr w:type="spellEnd"/>
-      <w:r>
-        <w:rPr>
-          <w:sz w:val="22"/>
-          <w:szCs w:val="22"/>
-        </w:rPr>
-        <w:t xml:space="preserve"> that were provided in the download. As stated earlier, there are a number of publicly available datasets required to be downloaded for the successful execution of </w:t>
-      </w:r>
-      <w:proofErr w:type="gramStart"/>
-      <w:r>
-        <w:rPr>
-          <w:sz w:val="22"/>
-          <w:szCs w:val="22"/>
-        </w:rPr>
-        <w:t>these two model</w:t>
-      </w:r>
-      <w:proofErr w:type="gramEnd"/>
-      <w:r>
-        <w:rPr>
-          <w:sz w:val="22"/>
-          <w:szCs w:val="22"/>
-        </w:rPr>
-        <w:t xml:space="preserve"> runs. The data initialization files for the two model runs has been provided in the download of wbm_storage_v1.0.</w:t>
-      </w:r>
-      <w:proofErr w:type="gramStart"/>
-      <w:r>
-        <w:rPr>
-          <w:sz w:val="22"/>
-          <w:szCs w:val="22"/>
-        </w:rPr>
-        <w:t>0  and</w:t>
-      </w:r>
-      <w:proofErr w:type="gramEnd"/>
-      <w:r>
-        <w:rPr>
-          <w:sz w:val="22"/>
-          <w:szCs w:val="22"/>
-        </w:rPr>
-        <w:t xml:space="preserve"> should now be located in the </w:t>
-      </w:r>
-      <w:proofErr w:type="spellStart"/>
-      <w:r>
-        <w:rPr>
-          <w:sz w:val="22"/>
-          <w:szCs w:val="22"/>
-        </w:rPr>
-        <w:t>data_init</w:t>
-      </w:r>
-      <w:proofErr w:type="spellEnd"/>
-      <w:r>
-        <w:rPr>
-          <w:sz w:val="22"/>
-          <w:szCs w:val="22"/>
-        </w:rPr>
-        <w:t xml:space="preserve"> folder (/</w:t>
-      </w:r>
-      <w:proofErr w:type="spellStart"/>
-      <w:r>
-        <w:rPr>
-          <w:sz w:val="22"/>
-          <w:szCs w:val="22"/>
-        </w:rPr>
-        <w:t>userdata</w:t>
+        <w:t>/wbm/model/wbm.pl -v /</w:t>
+      </w:r>
+      <w:proofErr w:type="spellStart"/>
+      <w:r>
+        <w:rPr>
+          <w:sz w:val="22"/>
+          <w:szCs w:val="22"/>
+        </w:rPr>
+        <w:t>wbm</w:t>
       </w:r>
       <w:proofErr w:type="spellEnd"/>
       <w:r>
@@ -6384,63 +6500,31 @@
           <w:sz w:val="22"/>
           <w:szCs w:val="22"/>
         </w:rPr>
-        <w:t>mywbm</w:t>
-      </w:r>
-      <w:proofErr w:type="spellEnd"/>
-      <w:r>
-        <w:rPr>
-          <w:sz w:val="22"/>
-          <w:szCs w:val="22"/>
-        </w:rPr>
-        <w:t>/wbm_storage_v1.0.0/</w:t>
-      </w:r>
-      <w:proofErr w:type="spellStart"/>
-      <w:r>
-        <w:rPr>
-          <w:sz w:val="22"/>
-          <w:szCs w:val="22"/>
-        </w:rPr>
-        <w:t>data_init</w:t>
-      </w:r>
-      <w:proofErr w:type="spellEnd"/>
-      <w:r>
-        <w:rPr>
-          <w:sz w:val="22"/>
-          <w:szCs w:val="22"/>
-        </w:rPr>
-        <w:t xml:space="preserve">) under the appropriate subfolder. The subfolders are named for the type of data they are to contain. These initialization scripts contain the citation, </w:t>
-      </w:r>
-      <w:proofErr w:type="spellStart"/>
-      <w:r>
-        <w:rPr>
-          <w:sz w:val="22"/>
-          <w:szCs w:val="22"/>
-        </w:rPr>
-        <w:t>metadatalink</w:t>
-      </w:r>
-      <w:proofErr w:type="spellEnd"/>
-      <w:r>
-        <w:rPr>
-          <w:sz w:val="22"/>
-          <w:szCs w:val="22"/>
-        </w:rPr>
-        <w:t xml:space="preserve"> and </w:t>
-      </w:r>
-      <w:proofErr w:type="spellStart"/>
-      <w:r>
-        <w:rPr>
-          <w:sz w:val="22"/>
-          <w:szCs w:val="22"/>
-        </w:rPr>
-        <w:t>downloadlink</w:t>
-      </w:r>
-      <w:proofErr w:type="spellEnd"/>
-      <w:r>
-        <w:rPr>
-          <w:sz w:val="22"/>
-          <w:szCs w:val="22"/>
-        </w:rPr>
-        <w:t xml:space="preserve"> for all of the required data.</w:t>
+        <w:t>wbm_init</w:t>
+      </w:r>
+      <w:proofErr w:type="spellEnd"/>
+      <w:r>
+        <w:rPr>
+          <w:sz w:val="22"/>
+          <w:szCs w:val="22"/>
+        </w:rPr>
+        <w:t>/</w:t>
+      </w:r>
+      <w:proofErr w:type="spellStart"/>
+      <w:r>
+        <w:rPr>
+          <w:sz w:val="22"/>
+          <w:szCs w:val="22"/>
+        </w:rPr>
+        <w:t>Global_tracking.init</w:t>
+      </w:r>
+      <w:proofErr w:type="spellEnd"/>
+      <w:r>
+        <w:rPr>
+          <w:sz w:val="22"/>
+          <w:szCs w:val="22"/>
+        </w:rPr>
+        <w:t xml:space="preserve"> </w:t>
       </w:r>
     </w:p>
     <w:p>
@@ -6454,182 +6538,6 @@
           <w:pPr/>
         </w:pPrChange>
       </w:pPr>
-    </w:p>
-    <w:p>
-      <w:pPr>
-        <w:spacing w:line="276" w:lineRule="auto"/>
-        <w:rPr>
-          <w:sz w:val="22"/>
-          <w:szCs w:val="22"/>
-        </w:rPr>
-        <w:pPrChange w:id="130" w:author="Danielle Grogan" w:date="2022-03-02T13:04:00Z">
-          <w:pPr/>
-        </w:pPrChange>
-      </w:pPr>
-      <w:r>
-        <w:rPr>
-          <w:sz w:val="22"/>
-          <w:szCs w:val="22"/>
-        </w:rPr>
-        <w:t xml:space="preserve">Once the additional data files are downloaded and in place, execution of the scripts would be similar to the </w:t>
-      </w:r>
-      <w:proofErr w:type="spellStart"/>
-      <w:proofErr w:type="gramStart"/>
-      <w:r>
-        <w:rPr>
-          <w:sz w:val="22"/>
-          <w:szCs w:val="22"/>
-        </w:rPr>
-        <w:t>test.init</w:t>
-      </w:r>
-      <w:proofErr w:type="spellEnd"/>
-      <w:proofErr w:type="gramEnd"/>
-      <w:r>
-        <w:rPr>
-          <w:sz w:val="22"/>
-          <w:szCs w:val="22"/>
-        </w:rPr>
-        <w:t xml:space="preserve"> script run </w:t>
-      </w:r>
-      <w:proofErr w:type="spellStart"/>
-      <w:r>
-        <w:rPr>
-          <w:sz w:val="22"/>
-          <w:szCs w:val="22"/>
-        </w:rPr>
-        <w:t>ealier</w:t>
-      </w:r>
-      <w:proofErr w:type="spellEnd"/>
-      <w:r>
-        <w:rPr>
-          <w:sz w:val="22"/>
-          <w:szCs w:val="22"/>
-        </w:rPr>
-        <w:t>.</w:t>
-      </w:r>
-    </w:p>
-    <w:p>
-      <w:pPr>
-        <w:spacing w:line="276" w:lineRule="auto"/>
-        <w:rPr>
-          <w:sz w:val="22"/>
-          <w:szCs w:val="22"/>
-        </w:rPr>
-        <w:pPrChange w:id="131" w:author="Danielle Grogan" w:date="2022-03-02T13:04:00Z">
-          <w:pPr/>
-        </w:pPrChange>
-      </w:pPr>
-      <w:r>
-        <w:rPr>
-          <w:sz w:val="22"/>
-          <w:szCs w:val="22"/>
-        </w:rPr>
-        <w:t xml:space="preserve">To execute the </w:t>
-      </w:r>
-      <w:proofErr w:type="spellStart"/>
-      <w:r>
-        <w:rPr>
-          <w:sz w:val="22"/>
-          <w:szCs w:val="22"/>
-        </w:rPr>
-        <w:t>Global_</w:t>
-      </w:r>
-      <w:proofErr w:type="gramStart"/>
-      <w:r>
-        <w:rPr>
-          <w:sz w:val="22"/>
-          <w:szCs w:val="22"/>
-        </w:rPr>
-        <w:t>tracking.init</w:t>
-      </w:r>
-      <w:proofErr w:type="spellEnd"/>
-      <w:proofErr w:type="gramEnd"/>
-      <w:r>
-        <w:rPr>
-          <w:sz w:val="22"/>
-          <w:szCs w:val="22"/>
-        </w:rPr>
-        <w:t xml:space="preserve">  model type: </w:t>
-      </w:r>
-    </w:p>
-    <w:p>
-      <w:pPr>
-        <w:spacing w:line="276" w:lineRule="auto"/>
-        <w:rPr>
-          <w:sz w:val="22"/>
-          <w:szCs w:val="22"/>
-        </w:rPr>
-        <w:pPrChange w:id="132" w:author="Danielle Grogan" w:date="2022-03-02T13:04:00Z">
-          <w:pPr/>
-        </w:pPrChange>
-      </w:pPr>
-      <w:r>
-        <w:rPr>
-          <w:sz w:val="22"/>
-          <w:szCs w:val="22"/>
-        </w:rPr>
-        <w:t>/wbm/model/wbm.pl -v /</w:t>
-      </w:r>
-      <w:proofErr w:type="spellStart"/>
-      <w:r>
-        <w:rPr>
-          <w:sz w:val="22"/>
-          <w:szCs w:val="22"/>
-        </w:rPr>
-        <w:t>wbm</w:t>
-      </w:r>
-      <w:proofErr w:type="spellEnd"/>
-      <w:r>
-        <w:rPr>
-          <w:sz w:val="22"/>
-          <w:szCs w:val="22"/>
-        </w:rPr>
-        <w:t>/</w:t>
-      </w:r>
-      <w:proofErr w:type="spellStart"/>
-      <w:r>
-        <w:rPr>
-          <w:sz w:val="22"/>
-          <w:szCs w:val="22"/>
-        </w:rPr>
-        <w:t>wbm_init</w:t>
-      </w:r>
-      <w:proofErr w:type="spellEnd"/>
-      <w:r>
-        <w:rPr>
-          <w:sz w:val="22"/>
-          <w:szCs w:val="22"/>
-        </w:rPr>
-        <w:t>/</w:t>
-      </w:r>
-      <w:proofErr w:type="spellStart"/>
-      <w:r>
-        <w:rPr>
-          <w:sz w:val="22"/>
-          <w:szCs w:val="22"/>
-        </w:rPr>
-        <w:t>Global_tracking.init</w:t>
-      </w:r>
-      <w:proofErr w:type="spellEnd"/>
-      <w:r>
-        <w:rPr>
-          <w:sz w:val="22"/>
-          <w:szCs w:val="22"/>
-        </w:rPr>
-        <w:t xml:space="preserve"> </w:t>
-      </w:r>
-    </w:p>
-    <w:p>
-      <w:pPr>
-        <w:spacing w:line="276" w:lineRule="auto"/>
-        <w:rPr>
-          <w:sz w:val="22"/>
-          <w:szCs w:val="22"/>
-        </w:rPr>
-        <w:pPrChange w:id="133" w:author="Danielle Grogan" w:date="2022-03-02T13:04:00Z">
-          <w:pPr/>
-        </w:pPrChange>
-      </w:pPr>
       <w:r>
         <w:rPr>
           <w:sz w:val="22"/>
@@ -6662,7 +6570,7 @@
           <w:sz w:val="22"/>
           <w:szCs w:val="22"/>
         </w:rPr>
-        <w:pPrChange w:id="134" w:author="Danielle Grogan" w:date="2022-03-02T13:04:00Z">
+        <w:pPrChange w:id="130" w:author="Danielle Grogan" w:date="2022-03-02T13:04:00Z">
           <w:pPr/>
         </w:pPrChange>
       </w:pPr>
@@ -8979,23 +8887,7 @@
             <w:sz w:val="22"/>
             <w:szCs w:val="22"/>
           </w:rPr>
-          <w:t>https://wbm.un</w:t>
-        </w:r>
-        <w:r>
-          <w:rPr>
-            <w:rStyle w:val="Hyperlink"/>
-            <w:sz w:val="22"/>
-            <w:szCs w:val="22"/>
-          </w:rPr>
-          <w:t>h</w:t>
-        </w:r>
-        <w:r>
-          <w:rPr>
-            <w:rStyle w:val="Hyperlink"/>
-            <w:sz w:val="22"/>
-            <w:szCs w:val="22"/>
-          </w:rPr>
-          <w:t>.edu/</w:t>
+          <w:t>https://wbm.unh.edu/</w:t>
         </w:r>
       </w:hyperlink>
       <w:r>
@@ -19488,7 +19380,66 @@
           <w:sz w:val="22"/>
           <w:szCs w:val="22"/>
         </w:rPr>
-        <w:t>We provide two utilities to build the binary spool files:</w:t>
+        <w:t xml:space="preserve">We provide </w:t>
+      </w:r>
+      <w:del w:id="131" w:author="Danielle Grogan" w:date="2022-03-03T12:53:00Z">
+        <w:r>
+          <w:rPr>
+            <w:sz w:val="22"/>
+            <w:szCs w:val="22"/>
+          </w:rPr>
+          <w:delText xml:space="preserve">two </w:delText>
+        </w:r>
+      </w:del>
+      <w:ins w:id="132" w:author="Danielle Grogan" w:date="2022-03-03T12:53:00Z">
+        <w:r>
+          <w:rPr>
+            <w:sz w:val="22"/>
+            <w:szCs w:val="22"/>
+          </w:rPr>
+          <w:t>a</w:t>
+        </w:r>
+        <w:r>
+          <w:rPr>
+            <w:sz w:val="22"/>
+            <w:szCs w:val="22"/>
+          </w:rPr>
+          <w:t xml:space="preserve"> </w:t>
+        </w:r>
+      </w:ins>
+      <w:del w:id="133" w:author="Danielle Grogan" w:date="2022-03-03T12:53:00Z">
+        <w:r>
+          <w:rPr>
+            <w:sz w:val="22"/>
+            <w:szCs w:val="22"/>
+          </w:rPr>
+          <w:delText>utilit</w:delText>
+        </w:r>
+      </w:del>
+      <w:ins w:id="134" w:author="Danielle Grogan" w:date="2022-03-03T12:53:00Z">
+        <w:r>
+          <w:rPr>
+            <w:sz w:val="22"/>
+            <w:szCs w:val="22"/>
+          </w:rPr>
+          <w:t>utility</w:t>
+        </w:r>
+      </w:ins>
+      <w:del w:id="135" w:author="Danielle Grogan" w:date="2022-03-03T12:53:00Z">
+        <w:r>
+          <w:rPr>
+            <w:sz w:val="22"/>
+            <w:szCs w:val="22"/>
+          </w:rPr>
+          <w:delText>ies</w:delText>
+        </w:r>
+      </w:del>
+      <w:r>
+        <w:rPr>
+          <w:sz w:val="22"/>
+          <w:szCs w:val="22"/>
+        </w:rPr>
+        <w:t xml:space="preserve"> to build the binary spool files:</w:t>
       </w:r>
     </w:p>
     <w:p>
@@ -19514,44 +19465,199 @@
       <w:pPr>
         <w:spacing w:line="276" w:lineRule="auto"/>
         <w:rPr>
-          <w:sz w:val="22"/>
-          <w:szCs w:val="22"/>
-        </w:rPr>
-      </w:pPr>
-      <w:hyperlink r:id="rId30" w:history="1">
+          <w:del w:id="136" w:author="Danielle Grogan" w:date="2022-03-03T12:53:00Z"/>
+          <w:sz w:val="22"/>
+          <w:szCs w:val="22"/>
+        </w:rPr>
+      </w:pPr>
+      <w:del w:id="137" w:author="Danielle Grogan" w:date="2022-03-03T12:53:00Z">
+        <w:r>
+          <w:fldChar w:fldCharType="begin"/>
+        </w:r>
+        <w:r>
+          <w:delInstrText xml:space="preserve"> HYPERLINK "https://github.com/wsag/WBM/tree/main/model/build_static_spool.pl" </w:delInstrText>
+        </w:r>
+        <w:r>
+          <w:fldChar w:fldCharType="separate"/>
+        </w:r>
         <w:r>
           <w:rPr>
             <w:rStyle w:val="Hyperlink"/>
             <w:sz w:val="22"/>
             <w:szCs w:val="22"/>
           </w:rPr>
-          <w:t>https://github.com/wsag/WBM/tree/main/model/build_static_spool.pl</w:t>
+          <w:delText>https://github.com/wsag/WBM/tree/main/model/build_static_spool.pl</w:delText>
         </w:r>
-      </w:hyperlink>
-    </w:p>
-    <w:p>
-      <w:pPr>
-        <w:spacing w:line="276" w:lineRule="auto"/>
-        <w:rPr>
-          <w:sz w:val="22"/>
-          <w:szCs w:val="22"/>
-        </w:rPr>
-      </w:pPr>
-    </w:p>
-    <w:p>
-      <w:pPr>
-        <w:spacing w:line="276" w:lineRule="auto"/>
-        <w:rPr>
-          <w:sz w:val="22"/>
-          <w:szCs w:val="22"/>
-        </w:rPr>
-      </w:pPr>
-      <w:r>
-        <w:rPr>
-          <w:sz w:val="22"/>
-          <w:szCs w:val="22"/>
-        </w:rPr>
-        <w:t xml:space="preserve">Note, these utilities must be in the model/ directory because they are called directly by wbm.pl. build_spool.pl builds the binary files for time series data, and build_static_spool.pl builds the binary files for single-layer (static) files. </w:t>
+        <w:r>
+          <w:rPr>
+            <w:rStyle w:val="Hyperlink"/>
+            <w:sz w:val="22"/>
+            <w:szCs w:val="22"/>
+          </w:rPr>
+          <w:fldChar w:fldCharType="end"/>
+        </w:r>
+      </w:del>
+    </w:p>
+    <w:p>
+      <w:pPr>
+        <w:spacing w:line="276" w:lineRule="auto"/>
+        <w:rPr>
+          <w:sz w:val="22"/>
+          <w:szCs w:val="22"/>
+        </w:rPr>
+      </w:pPr>
+    </w:p>
+    <w:p>
+      <w:pPr>
+        <w:spacing w:line="276" w:lineRule="auto"/>
+        <w:rPr>
+          <w:sz w:val="22"/>
+          <w:szCs w:val="22"/>
+        </w:rPr>
+      </w:pPr>
+      <w:r>
+        <w:rPr>
+          <w:sz w:val="22"/>
+          <w:szCs w:val="22"/>
+        </w:rPr>
+        <w:t xml:space="preserve">Note, </w:t>
+      </w:r>
+      <w:del w:id="138" w:author="Danielle Grogan" w:date="2022-03-03T12:53:00Z">
+        <w:r>
+          <w:rPr>
+            <w:sz w:val="22"/>
+            <w:szCs w:val="22"/>
+          </w:rPr>
+          <w:delText xml:space="preserve">these </w:delText>
+        </w:r>
+      </w:del>
+      <w:ins w:id="139" w:author="Danielle Grogan" w:date="2022-03-03T12:53:00Z">
+        <w:r>
+          <w:rPr>
+            <w:sz w:val="22"/>
+            <w:szCs w:val="22"/>
+          </w:rPr>
+          <w:t>this</w:t>
+        </w:r>
+        <w:r>
+          <w:rPr>
+            <w:sz w:val="22"/>
+            <w:szCs w:val="22"/>
+          </w:rPr>
+          <w:t xml:space="preserve"> </w:t>
+        </w:r>
+      </w:ins>
+      <w:r>
+        <w:rPr>
+          <w:sz w:val="22"/>
+          <w:szCs w:val="22"/>
+        </w:rPr>
+        <w:t>utilit</w:t>
+      </w:r>
+      <w:ins w:id="140" w:author="Danielle Grogan" w:date="2022-03-03T12:53:00Z">
+        <w:r>
+          <w:rPr>
+            <w:sz w:val="22"/>
+            <w:szCs w:val="22"/>
+          </w:rPr>
+          <w:t>y</w:t>
+        </w:r>
+      </w:ins>
+      <w:del w:id="141" w:author="Danielle Grogan" w:date="2022-03-03T12:53:00Z">
+        <w:r>
+          <w:rPr>
+            <w:sz w:val="22"/>
+            <w:szCs w:val="22"/>
+          </w:rPr>
+          <w:delText>ies</w:delText>
+        </w:r>
+      </w:del>
+      <w:r>
+        <w:rPr>
+          <w:sz w:val="22"/>
+          <w:szCs w:val="22"/>
+        </w:rPr>
+        <w:t xml:space="preserve"> must be in the model/ directory because </w:t>
+      </w:r>
+      <w:del w:id="142" w:author="Danielle Grogan" w:date="2022-03-03T12:54:00Z">
+        <w:r>
+          <w:rPr>
+            <w:sz w:val="22"/>
+            <w:szCs w:val="22"/>
+          </w:rPr>
+          <w:delText xml:space="preserve">they </w:delText>
+        </w:r>
+      </w:del>
+      <w:ins w:id="143" w:author="Danielle Grogan" w:date="2022-03-03T12:54:00Z">
+        <w:r>
+          <w:rPr>
+            <w:sz w:val="22"/>
+            <w:szCs w:val="22"/>
+          </w:rPr>
+          <w:t>it</w:t>
+        </w:r>
+        <w:r>
+          <w:rPr>
+            <w:sz w:val="22"/>
+            <w:szCs w:val="22"/>
+          </w:rPr>
+          <w:t xml:space="preserve"> </w:t>
+        </w:r>
+        <w:r>
+          <w:rPr>
+            <w:sz w:val="22"/>
+            <w:szCs w:val="22"/>
+          </w:rPr>
+          <w:t>is</w:t>
+        </w:r>
+      </w:ins>
+      <w:del w:id="144" w:author="Danielle Grogan" w:date="2022-03-03T12:54:00Z">
+        <w:r>
+          <w:rPr>
+            <w:sz w:val="22"/>
+            <w:szCs w:val="22"/>
+          </w:rPr>
+          <w:delText>are</w:delText>
+        </w:r>
+      </w:del>
+      <w:r>
+        <w:rPr>
+          <w:sz w:val="22"/>
+          <w:szCs w:val="22"/>
+        </w:rPr>
+        <w:t xml:space="preserve"> called directly by wbm.pl. build_spool.pl builds the binary files for time series data</w:t>
+      </w:r>
+      <w:del w:id="145" w:author="Danielle Grogan" w:date="2022-03-03T12:54:00Z">
+        <w:r>
+          <w:rPr>
+            <w:sz w:val="22"/>
+            <w:szCs w:val="22"/>
+          </w:rPr>
+          <w:delText>, and build_static_spool.pl builds the binary files for single-layer (static) files</w:delText>
+        </w:r>
+      </w:del>
+      <w:r>
+        <w:rPr>
+          <w:sz w:val="22"/>
+          <w:szCs w:val="22"/>
+        </w:rPr>
+        <w:t>.</w:t>
+      </w:r>
+      <w:ins w:id="146" w:author="Danielle Grogan" w:date="2022-03-03T12:54:00Z">
+        <w:r>
+          <w:rPr>
+            <w:sz w:val="22"/>
+            <w:szCs w:val="22"/>
+          </w:rPr>
+          <w:t xml:space="preserve"> Static data (not time series) do not require binary formats.</w:t>
+        </w:r>
+      </w:ins>
+      <w:r>
+        <w:rPr>
+          <w:sz w:val="22"/>
+          <w:szCs w:val="22"/>
+        </w:rPr>
+        <w:t xml:space="preserve"> </w:t>
       </w:r>
     </w:p>
     <w:p>
@@ -20751,7 +20857,7 @@
         </w:rPr>
         <w:t xml:space="preserve">WBM co-author Grogan maintains a GitHub repository of R code used in post-processing WBM model output here: </w:t>
       </w:r>
-      <w:hyperlink r:id="rId31" w:history="1">
+      <w:hyperlink r:id="rId30" w:history="1">
         <w:r>
           <w:rPr>
             <w:rStyle w:val="Hyperlink"/>
@@ -20792,7 +20898,7 @@
         </w:rPr>
         <w:t xml:space="preserve">Singularity container installation instructions and user guide can be found here: </w:t>
       </w:r>
-      <w:hyperlink r:id="rId32" w:history="1">
+      <w:hyperlink r:id="rId31" w:history="1">
         <w:r>
           <w:rPr>
             <w:rStyle w:val="Hyperlink"/>
@@ -20841,6 +20947,7 @@
           <w:sz w:val="22"/>
           <w:szCs w:val="22"/>
         </w:rPr>
+        <w:lastRenderedPageBreak/>
         <w:t>References</w:t>
       </w:r>
     </w:p>
@@ -20946,7 +21053,7 @@
         </w:rPr>
         <w:t>FAO (2015). AQUASTAT Database. AQUASTAT </w:t>
       </w:r>
-      <w:hyperlink r:id="rId33" w:tgtFrame="_blank" w:history="1">
+      <w:hyperlink r:id="rId32" w:tgtFrame="_blank" w:history="1">
         <w:r>
           <w:rPr>
             <w:rStyle w:val="Hyperlink"/>
@@ -21225,7 +21332,7 @@
         </w:rPr>
         <w:t xml:space="preserve">(14), 5419–5454. </w:t>
       </w:r>
-      <w:hyperlink r:id="rId34" w:history="1">
+      <w:hyperlink r:id="rId33" w:history="1">
         <w:r>
           <w:rPr>
             <w:rStyle w:val="Hyperlink"/>
@@ -21512,7 +21619,7 @@
         </w:rPr>
         <w:t xml:space="preserve">(9), 494–502. </w:t>
       </w:r>
-      <w:hyperlink r:id="rId35" w:history="1">
+      <w:hyperlink r:id="rId34" w:history="1">
         <w:r>
           <w:rPr>
             <w:rStyle w:val="Hyperlink"/>
@@ -21681,7 +21788,7 @@
         </w:rPr>
         <w:t xml:space="preserve">(3–4), 198–217. </w:t>
       </w:r>
-      <w:hyperlink r:id="rId36" w:history="1">
+      <w:hyperlink r:id="rId35" w:history="1">
         <w:r>
           <w:rPr>
             <w:rStyle w:val="Hyperlink"/>
@@ -21740,7 +21847,7 @@
         </w:rPr>
         <w:t xml:space="preserve">Retrieved from </w:t>
       </w:r>
-      <w:hyperlink r:id="rId37" w:history="1">
+      <w:hyperlink r:id="rId36" w:history="1">
         <w:r>
           <w:rPr>
             <w:rStyle w:val="Hyperlink"/>
@@ -21852,7 +21959,6 @@
           <w:sz w:val="22"/>
           <w:szCs w:val="22"/>
         </w:rPr>
-        <w:lastRenderedPageBreak/>
         <w:t>Wisser</w:t>
       </w:r>
       <w:proofErr w:type="spellEnd"/>
@@ -21954,6 +22060,7 @@
           <w:sz w:val="22"/>
           <w:szCs w:val="22"/>
         </w:rPr>
+        <w:lastRenderedPageBreak/>
         <w:t xml:space="preserve">Yamazaki, D., </w:t>
       </w:r>
       <w:proofErr w:type="spellStart"/>
@@ -22238,8 +22345,8 @@
       </w:pPr>
     </w:p>
     <w:sectPr>
-      <w:footerReference w:type="even" r:id="rId38"/>
-      <w:footerReference w:type="default" r:id="rId39"/>
+      <w:footerReference w:type="even" r:id="rId37"/>
+      <w:footerReference w:type="default" r:id="rId38"/>
       <w:pgSz w:w="12240" w:h="15840"/>
       <w:pgMar w:top="1440" w:right="1440" w:bottom="1440" w:left="1440" w:header="720" w:footer="720" w:gutter="0"/>
       <w:cols w:space="720"/>

</xml_diff>

<commit_message>
added test output summary to instruction manual
</commit_message>
<xml_diff>
--- a/instructions/WBM_Instruction_Manual.docx
+++ b/instructions/WBM_Instruction_Manual.docx
@@ -1015,16 +1015,6 @@
           <w:sz w:val="22"/>
           <w:szCs w:val="22"/>
         </w:rPr>
-        <w:pPrChange w:id="0" w:author="Danielle Grogan" w:date="2022-03-02T13:05:00Z">
-          <w:pPr>
-            <w:pStyle w:val="ListParagraph"/>
-            <w:numPr>
-              <w:numId w:val="1"/>
-            </w:numPr>
-            <w:ind w:left="360" w:hanging="360"/>
-            <w:contextualSpacing w:val="0"/>
-          </w:pPr>
-        </w:pPrChange>
       </w:pPr>
       <w:r>
         <w:rPr>
@@ -1090,7 +1080,6 @@
       <w:pPr>
         <w:spacing w:line="276" w:lineRule="auto"/>
         <w:rPr>
-          <w:ins w:id="1" w:author="Danielle Grogan" w:date="2022-03-02T13:02:00Z"/>
           <w:color w:val="000000" w:themeColor="text1"/>
           <w:sz w:val="22"/>
           <w:szCs w:val="22"/>
@@ -1101,52 +1090,24 @@
           <w:color w:val="000000" w:themeColor="text1"/>
           <w:sz w:val="22"/>
           <w:szCs w:val="22"/>
-          <w:rPrChange w:id="2" w:author="Danielle Grogan" w:date="2022-03-02T13:02:00Z">
-            <w:rPr>
-              <w:color w:val="404040"/>
-              <w:sz w:val="22"/>
-              <w:szCs w:val="22"/>
-            </w:rPr>
-          </w:rPrChange>
-        </w:rPr>
-        <w:t xml:space="preserve">Using Singularity, WBM </w:t>
-      </w:r>
-      <w:r>
+        </w:rPr>
+        <w:t xml:space="preserve">Using Singularity, WBM can be run on Windows, MacOS, or Linux systems. Singularity runs on Linux natively and uses virtual machines (VMs) on Windows and Mac. </w:t>
+      </w:r>
+    </w:p>
+    <w:p>
+      <w:pPr>
+        <w:spacing w:line="276" w:lineRule="auto"/>
         <w:rPr>
           <w:color w:val="000000" w:themeColor="text1"/>
           <w:sz w:val="22"/>
           <w:szCs w:val="22"/>
-          <w:rPrChange w:id="3" w:author="Danielle Grogan" w:date="2022-03-02T13:02:00Z">
-            <w:rPr>
-              <w:sz w:val="22"/>
-              <w:szCs w:val="22"/>
-            </w:rPr>
-          </w:rPrChange>
-        </w:rPr>
-        <w:t xml:space="preserve">can be run on Windows, MacOS, or Linux systems. Singularity runs on Linux natively and uses virtual machines (VMs) on Windows and Mac. </w:t>
-      </w:r>
-    </w:p>
-    <w:p>
-      <w:pPr>
-        <w:spacing w:line="276" w:lineRule="auto"/>
-        <w:rPr>
-          <w:color w:val="000000" w:themeColor="text1"/>
-          <w:sz w:val="22"/>
-          <w:szCs w:val="22"/>
-          <w:rPrChange w:id="4" w:author="Danielle Grogan" w:date="2022-03-02T13:02:00Z">
-            <w:rPr>
-              <w:sz w:val="22"/>
-              <w:szCs w:val="22"/>
-            </w:rPr>
-          </w:rPrChange>
-        </w:rPr>
-      </w:pPr>
-    </w:p>
-    <w:p>
-      <w:pPr>
-        <w:spacing w:line="276" w:lineRule="auto"/>
-        <w:rPr>
-          <w:del w:id="5" w:author="Danielle Grogan" w:date="2022-03-02T13:02:00Z"/>
+        </w:rPr>
+      </w:pPr>
+    </w:p>
+    <w:p>
+      <w:pPr>
+        <w:spacing w:line="276" w:lineRule="auto"/>
+        <w:rPr>
           <w:sz w:val="22"/>
           <w:szCs w:val="22"/>
         </w:rPr>
@@ -1168,33 +1129,13 @@
           <w:t>https://wbm.unh.edu</w:t>
         </w:r>
       </w:hyperlink>
-      <w:ins w:id="6" w:author="Danielle Grogan" w:date="2022-03-02T13:02:00Z">
-        <w:r>
-          <w:rPr>
-            <w:sz w:val="22"/>
-            <w:szCs w:val="22"/>
-          </w:rPr>
-          <w:t>.</w:t>
-        </w:r>
-      </w:ins>
-      <w:del w:id="7" w:author="Danielle Grogan" w:date="2022-03-02T13:02:00Z">
-        <w:r>
-          <w:rPr>
-            <w:sz w:val="22"/>
-            <w:szCs w:val="22"/>
-          </w:rPr>
-          <w:delText xml:space="preserve"> </w:delText>
-        </w:r>
-      </w:del>
-    </w:p>
-    <w:p>
-      <w:pPr>
-        <w:spacing w:line="276" w:lineRule="auto"/>
-        <w:rPr>
-          <w:sz w:val="22"/>
-          <w:szCs w:val="22"/>
-        </w:rPr>
-      </w:pPr>
+      <w:r>
+        <w:rPr>
+          <w:sz w:val="22"/>
+          <w:szCs w:val="22"/>
+        </w:rPr>
+        <w:t>.</w:t>
+      </w:r>
     </w:p>
     <w:p>
       <w:pPr>
@@ -1218,7 +1159,6 @@
       <w:pPr>
         <w:spacing w:line="276" w:lineRule="auto"/>
         <w:rPr>
-          <w:ins w:id="8" w:author="Danielle Grogan" w:date="2022-03-02T13:02:00Z"/>
           <w:sz w:val="22"/>
           <w:szCs w:val="22"/>
         </w:rPr>
@@ -1326,7 +1266,6 @@
       <w:pPr>
         <w:spacing w:line="276" w:lineRule="auto"/>
         <w:rPr>
-          <w:ins w:id="9" w:author="Danielle Grogan" w:date="2022-03-02T13:02:00Z"/>
           <w:sz w:val="22"/>
           <w:szCs w:val="22"/>
         </w:rPr>
@@ -1480,7 +1419,6 @@
       <w:pPr>
         <w:spacing w:line="276" w:lineRule="auto"/>
         <w:rPr>
-          <w:ins w:id="10" w:author="Danielle Grogan" w:date="2022-03-02T13:02:00Z"/>
           <w:sz w:val="22"/>
           <w:szCs w:val="22"/>
         </w:rPr>
@@ -1499,23 +1437,7 @@
           <w:sz w:val="22"/>
           <w:szCs w:val="22"/>
         </w:rPr>
-        <w:t xml:space="preserve"> "https://wbm.unh.edu/v1.0.0/wbm_storage_v1.0.0.tar.gz</w:t>
-      </w:r>
-      <w:del w:id="11" w:author="Danielle Grogan" w:date="2022-03-02T13:02:00Z">
-        <w:r>
-          <w:rPr>
-            <w:sz w:val="22"/>
-            <w:szCs w:val="22"/>
-          </w:rPr>
-          <w:delText xml:space="preserve"> </w:delText>
-        </w:r>
-      </w:del>
-      <w:r>
-        <w:rPr>
-          <w:sz w:val="22"/>
-          <w:szCs w:val="22"/>
-        </w:rPr>
-        <w:t>''</w:t>
+        <w:t xml:space="preserve"> "https://wbm.unh.edu/v1.0.0/wbm_storage_v1.0.0.tar.gz''</w:t>
       </w:r>
     </w:p>
     <w:p>
@@ -1579,7 +1501,6 @@
       <w:pPr>
         <w:spacing w:line="276" w:lineRule="auto"/>
         <w:rPr>
-          <w:ins w:id="12" w:author="Danielle Grogan" w:date="2022-03-02T13:02:00Z"/>
           <w:sz w:val="22"/>
           <w:szCs w:val="22"/>
         </w:rPr>
@@ -1830,23 +1751,7 @@
           <w:sz w:val="22"/>
           <w:szCs w:val="22"/>
         </w:rPr>
-        <w:t xml:space="preserve">Later we will use the Singularity -B </w:t>
-      </w:r>
-      <w:del w:id="13" w:author="Danielle Grogan" w:date="2022-03-02T13:02:00Z">
-        <w:r>
-          <w:rPr>
-            <w:sz w:val="22"/>
-            <w:szCs w:val="22"/>
-          </w:rPr>
-          <w:delText xml:space="preserve"> </w:delText>
-        </w:r>
-      </w:del>
-      <w:r>
-        <w:rPr>
-          <w:sz w:val="22"/>
-          <w:szCs w:val="22"/>
-        </w:rPr>
-        <w:t>flag to mount these external folders and make the files accessible from within the container.</w:t>
+        <w:t>Later we will use the Singularity -B flag to mount these external folders and make the files accessible from within the container.</w:t>
       </w:r>
     </w:p>
     <w:p>
@@ -1897,23 +1802,7 @@
           <w:sz w:val="22"/>
           <w:szCs w:val="22"/>
         </w:rPr>
-        <w:t>In the previous section (WBM storage) the typical run environment directory structure for WBM was setup. Continuing with our example within that file structure, you should now have a folder called</w:t>
-      </w:r>
-      <w:del w:id="14" w:author="Danielle Grogan" w:date="2022-03-02T13:02:00Z">
-        <w:r>
-          <w:rPr>
-            <w:sz w:val="22"/>
-            <w:szCs w:val="22"/>
-          </w:rPr>
-          <w:delText xml:space="preserve"> </w:delText>
-        </w:r>
-      </w:del>
-      <w:r>
-        <w:rPr>
-          <w:sz w:val="22"/>
-          <w:szCs w:val="22"/>
-        </w:rPr>
-        <w:t xml:space="preserve"> 'data' /</w:t>
+        <w:t>In the previous section (WBM storage) the typical run environment directory structure for WBM was setup. Continuing with our example within that file structure, you should now have a folder called 'data' /</w:t>
       </w:r>
       <w:proofErr w:type="spellStart"/>
       <w:r>
@@ -1945,23 +1834,7 @@
           <w:sz w:val="22"/>
           <w:szCs w:val="22"/>
         </w:rPr>
-        <w:t>/wbm_storage_v1.0.0/data). From the WBM Ancillary Data Download website</w:t>
-      </w:r>
-      <w:del w:id="15" w:author="Danielle Grogan" w:date="2022-03-02T13:02:00Z">
-        <w:r>
-          <w:rPr>
-            <w:sz w:val="22"/>
-            <w:szCs w:val="22"/>
-          </w:rPr>
-          <w:delText xml:space="preserve"> </w:delText>
-        </w:r>
-      </w:del>
-      <w:r>
-        <w:rPr>
-          <w:sz w:val="22"/>
-          <w:szCs w:val="22"/>
-        </w:rPr>
-        <w:t xml:space="preserve">, download the file WBMAncillaryData_v1.0.0.tar.gz in the same manor outlined in the previous section (using a web browser or </w:t>
+        <w:t xml:space="preserve">/wbm_storage_v1.0.0/data). From the WBM Ancillary Data Download website, download the file WBMAncillaryData_v1.0.0.tar.gz in the same manor outlined in the previous section (using a web browser or </w:t>
       </w:r>
       <w:proofErr w:type="spellStart"/>
       <w:r>
@@ -2009,23 +1882,7 @@
           <w:sz w:val="22"/>
           <w:szCs w:val="22"/>
         </w:rPr>
-        <w:t xml:space="preserve"> directory. Do this using the file system tools of </w:t>
-      </w:r>
-      <w:del w:id="16" w:author="Danielle Grogan" w:date="2022-03-02T13:02:00Z">
-        <w:r>
-          <w:rPr>
-            <w:sz w:val="22"/>
-            <w:szCs w:val="22"/>
-          </w:rPr>
-          <w:delText xml:space="preserve"> </w:delText>
-        </w:r>
-      </w:del>
-      <w:r>
-        <w:rPr>
-          <w:sz w:val="22"/>
-          <w:szCs w:val="22"/>
-        </w:rPr>
-        <w:t xml:space="preserve">your choice (tar, 7zip, </w:t>
+        <w:t xml:space="preserve"> directory. Do this using the file system tools of your choice (tar, 7zip, </w:t>
       </w:r>
       <w:proofErr w:type="spellStart"/>
       <w:r>
@@ -2041,23 +1898,7 @@
           <w:sz w:val="22"/>
           <w:szCs w:val="22"/>
         </w:rPr>
-        <w:t xml:space="preserve">) which was also outlined in the previous section. The data directory will now contain the custom data and initialization files associated with </w:t>
-      </w:r>
-      <w:del w:id="17" w:author="Danielle Grogan" w:date="2022-03-02T13:02:00Z">
-        <w:r>
-          <w:rPr>
-            <w:sz w:val="22"/>
-            <w:szCs w:val="22"/>
-          </w:rPr>
-          <w:delText xml:space="preserve"> </w:delText>
-        </w:r>
-      </w:del>
-      <w:r>
-        <w:rPr>
-          <w:sz w:val="22"/>
-          <w:szCs w:val="22"/>
-        </w:rPr>
-        <w:t xml:space="preserve">the WBM Open Source </w:t>
+        <w:t xml:space="preserve">) which was also outlined in the previous section. The data directory will now contain the custom data and initialization files associated with the WBM Open Source </w:t>
       </w:r>
       <w:r>
         <w:rPr>
@@ -2195,23 +2036,7 @@
           <w:sz w:val="22"/>
           <w:szCs w:val="22"/>
         </w:rPr>
-        <w:t xml:space="preserve"> and will be discussed in the last section. Additional publicly available data files are required for successful execution of</w:t>
-      </w:r>
-      <w:del w:id="18" w:author="Danielle Grogan" w:date="2022-03-02T13:02:00Z">
-        <w:r>
-          <w:rPr>
-            <w:sz w:val="22"/>
-            <w:szCs w:val="22"/>
-          </w:rPr>
-          <w:delText xml:space="preserve"> </w:delText>
-        </w:r>
-      </w:del>
-      <w:r>
-        <w:rPr>
-          <w:sz w:val="22"/>
-          <w:szCs w:val="22"/>
-        </w:rPr>
-        <w:t xml:space="preserve"> these two model runs and the sources for </w:t>
+        <w:t xml:space="preserve"> and will be discussed in the last section. Additional publicly available data files are required for successful execution of these two model runs and the sources for </w:t>
       </w:r>
       <w:proofErr w:type="gramStart"/>
       <w:r>
@@ -2478,23 +2303,7 @@
           <w:sz w:val="22"/>
           <w:szCs w:val="22"/>
         </w:rPr>
-        <w:t>https://wbm.unh.edu/v1.0.0/wbm_opensource_v1.0.0.tar.gz</w:t>
-      </w:r>
-      <w:del w:id="19" w:author="Danielle Grogan" w:date="2022-03-02T13:05:00Z">
-        <w:r>
-          <w:rPr>
-            <w:sz w:val="22"/>
-            <w:szCs w:val="22"/>
-          </w:rPr>
-          <w:delText xml:space="preserve"> </w:delText>
-        </w:r>
-      </w:del>
-      <w:r>
-        <w:rPr>
-          <w:sz w:val="22"/>
-          <w:szCs w:val="22"/>
-        </w:rPr>
-        <w:t>''</w:t>
+        <w:t>https://wbm.unh.edu/v1.0.0/wbm_opensource_v1.0.0.tar.gz''</w:t>
       </w:r>
     </w:p>
     <w:p>
@@ -2520,17 +2329,6 @@
           <w:sz w:val="22"/>
           <w:szCs w:val="22"/>
         </w:rPr>
-        <w:pPrChange w:id="20" w:author="Danielle Grogan" w:date="2022-03-02T13:05:00Z">
-          <w:pPr>
-            <w:pStyle w:val="ListParagraph"/>
-            <w:numPr>
-              <w:ilvl w:val="1"/>
-              <w:numId w:val="1"/>
-            </w:numPr>
-            <w:ind w:left="360" w:hanging="360"/>
-            <w:contextualSpacing w:val="0"/>
-          </w:pPr>
-        </w:pPrChange>
       </w:pPr>
       <w:r>
         <w:rPr>
@@ -2557,9 +2355,6 @@
           <w:sz w:val="22"/>
           <w:szCs w:val="22"/>
         </w:rPr>
-        <w:pPrChange w:id="21" w:author="Danielle Grogan" w:date="2022-03-02T13:05:00Z">
-          <w:pPr/>
-        </w:pPrChange>
       </w:pPr>
       <w:r>
         <w:rPr>
@@ -2592,9 +2387,6 @@
           <w:sz w:val="22"/>
           <w:szCs w:val="22"/>
         </w:rPr>
-        <w:pPrChange w:id="22" w:author="Danielle Grogan" w:date="2022-03-02T13:05:00Z">
-          <w:pPr/>
-        </w:pPrChange>
       </w:pPr>
       <w:r>
         <w:rPr>
@@ -2617,36 +2409,16 @@
           <w:sz w:val="22"/>
           <w:szCs w:val="22"/>
         </w:rPr>
-        <w:t xml:space="preserve"> code, you can use this default read-only method to create a Singularity instance.</w:t>
-      </w:r>
-      <w:del w:id="23" w:author="Danielle Grogan" w:date="2022-03-02T13:03:00Z">
-        <w:r>
-          <w:rPr>
-            <w:sz w:val="22"/>
-            <w:szCs w:val="22"/>
-          </w:rPr>
-          <w:delText>.</w:delText>
-        </w:r>
-      </w:del>
-      <w:r>
-        <w:rPr>
-          <w:sz w:val="22"/>
-          <w:szCs w:val="22"/>
-        </w:rPr>
-        <w:t xml:space="preserve"> To start an instance issue the command: </w:t>
-      </w:r>
-    </w:p>
-    <w:p>
-      <w:pPr>
-        <w:spacing w:line="276" w:lineRule="auto"/>
-        <w:rPr>
-          <w:ins w:id="24" w:author="Danielle Grogan" w:date="2022-03-02T13:03:00Z"/>
-          <w:sz w:val="22"/>
-          <w:szCs w:val="22"/>
-        </w:rPr>
-        <w:pPrChange w:id="25" w:author="Danielle Grogan" w:date="2022-03-02T13:05:00Z">
-          <w:pPr/>
-        </w:pPrChange>
+        <w:t xml:space="preserve"> code, you can use this default read-only method to create a Singularity instance. To start an instance issue the command: </w:t>
+      </w:r>
+    </w:p>
+    <w:p>
+      <w:pPr>
+        <w:spacing w:line="276" w:lineRule="auto"/>
+        <w:rPr>
+          <w:sz w:val="22"/>
+          <w:szCs w:val="22"/>
+        </w:rPr>
       </w:pPr>
       <w:r>
         <w:rPr>
@@ -2679,21 +2451,15 @@
           <w:sz w:val="22"/>
           <w:szCs w:val="22"/>
         </w:rPr>
-        <w:pPrChange w:id="26" w:author="Danielle Grogan" w:date="2022-03-02T13:05:00Z">
-          <w:pPr/>
-        </w:pPrChange>
-      </w:pPr>
-    </w:p>
-    <w:p>
-      <w:pPr>
-        <w:spacing w:line="276" w:lineRule="auto"/>
-        <w:rPr>
-          <w:sz w:val="22"/>
-          <w:szCs w:val="22"/>
-        </w:rPr>
-        <w:pPrChange w:id="27" w:author="Danielle Grogan" w:date="2022-03-02T13:05:00Z">
-          <w:pPr/>
-        </w:pPrChange>
+      </w:pPr>
+    </w:p>
+    <w:p>
+      <w:pPr>
+        <w:spacing w:line="276" w:lineRule="auto"/>
+        <w:rPr>
+          <w:sz w:val="22"/>
+          <w:szCs w:val="22"/>
+        </w:rPr>
       </w:pPr>
       <w:r>
         <w:rPr>
@@ -2726,9 +2492,6 @@
           <w:sz w:val="22"/>
           <w:szCs w:val="22"/>
         </w:rPr>
-        <w:pPrChange w:id="28" w:author="Danielle Grogan" w:date="2022-03-02T13:05:00Z">
-          <w:pPr/>
-        </w:pPrChange>
       </w:pPr>
       <w:r>
         <w:rPr>
@@ -2793,9 +2556,6 @@
           <w:sz w:val="22"/>
           <w:szCs w:val="22"/>
         </w:rPr>
-        <w:pPrChange w:id="29" w:author="Danielle Grogan" w:date="2022-03-02T13:05:00Z">
-          <w:pPr/>
-        </w:pPrChange>
       </w:pPr>
       <w:r>
         <w:rPr>
@@ -2892,9 +2652,6 @@
           <w:sz w:val="22"/>
           <w:szCs w:val="22"/>
         </w:rPr>
-        <w:pPrChange w:id="30" w:author="Danielle Grogan" w:date="2022-03-02T13:05:00Z">
-          <w:pPr/>
-        </w:pPrChange>
       </w:pPr>
       <w:r>
         <w:rPr>
@@ -2959,9 +2716,6 @@
           <w:sz w:val="22"/>
           <w:szCs w:val="22"/>
         </w:rPr>
-        <w:pPrChange w:id="31" w:author="Danielle Grogan" w:date="2022-03-02T13:05:00Z">
-          <w:pPr/>
-        </w:pPrChange>
       </w:pPr>
       <w:r>
         <w:rPr>
@@ -3058,9 +2812,6 @@
           <w:sz w:val="22"/>
           <w:szCs w:val="22"/>
         </w:rPr>
-        <w:pPrChange w:id="32" w:author="Danielle Grogan" w:date="2022-03-02T13:05:00Z">
-          <w:pPr/>
-        </w:pPrChange>
       </w:pPr>
       <w:r>
         <w:rPr>
@@ -3077,9 +2828,6 @@
           <w:sz w:val="22"/>
           <w:szCs w:val="22"/>
         </w:rPr>
-        <w:pPrChange w:id="33" w:author="Danielle Grogan" w:date="2022-03-02T13:05:00Z">
-          <w:pPr/>
-        </w:pPrChange>
       </w:pPr>
       <w:r>
         <w:rPr>
@@ -3176,9 +2924,6 @@
           <w:sz w:val="22"/>
           <w:szCs w:val="22"/>
         </w:rPr>
-        <w:pPrChange w:id="34" w:author="Danielle Grogan" w:date="2022-03-02T13:05:00Z">
-          <w:pPr/>
-        </w:pPrChange>
       </w:pPr>
       <w:r>
         <w:rPr>
@@ -3243,9 +2988,6 @@
           <w:sz w:val="22"/>
           <w:szCs w:val="22"/>
         </w:rPr>
-        <w:pPrChange w:id="35" w:author="Danielle Grogan" w:date="2022-03-02T13:05:00Z">
-          <w:pPr/>
-        </w:pPrChange>
       </w:pPr>
       <w:r>
         <w:rPr>
@@ -3310,9 +3052,6 @@
           <w:sz w:val="22"/>
           <w:szCs w:val="22"/>
         </w:rPr>
-        <w:pPrChange w:id="36" w:author="Danielle Grogan" w:date="2022-03-02T13:05:00Z">
-          <w:pPr/>
-        </w:pPrChange>
       </w:pPr>
       <w:r>
         <w:rPr>
@@ -3329,9 +3068,6 @@
           <w:sz w:val="22"/>
           <w:szCs w:val="22"/>
         </w:rPr>
-        <w:pPrChange w:id="37" w:author="Danielle Grogan" w:date="2022-03-02T13:05:00Z">
-          <w:pPr/>
-        </w:pPrChange>
       </w:pPr>
       <w:r>
         <w:rPr>
@@ -3348,21 +3084,15 @@
           <w:sz w:val="22"/>
           <w:szCs w:val="22"/>
         </w:rPr>
-        <w:pPrChange w:id="38" w:author="Danielle Grogan" w:date="2022-03-02T13:05:00Z">
-          <w:pPr/>
-        </w:pPrChange>
-      </w:pPr>
-    </w:p>
-    <w:p>
-      <w:pPr>
-        <w:spacing w:line="276" w:lineRule="auto"/>
-        <w:rPr>
-          <w:sz w:val="22"/>
-          <w:szCs w:val="22"/>
-        </w:rPr>
-        <w:pPrChange w:id="39" w:author="Danielle Grogan" w:date="2022-03-02T13:05:00Z">
-          <w:pPr/>
-        </w:pPrChange>
+      </w:pPr>
+    </w:p>
+    <w:p>
+      <w:pPr>
+        <w:spacing w:line="276" w:lineRule="auto"/>
+        <w:rPr>
+          <w:sz w:val="22"/>
+          <w:szCs w:val="22"/>
+        </w:rPr>
       </w:pPr>
       <w:r>
         <w:rPr>
@@ -3379,9 +3109,6 @@
           <w:sz w:val="22"/>
           <w:szCs w:val="22"/>
         </w:rPr>
-        <w:pPrChange w:id="40" w:author="Danielle Grogan" w:date="2022-03-02T13:05:00Z">
-          <w:pPr/>
-        </w:pPrChange>
       </w:pPr>
       <w:r>
         <w:rPr>
@@ -3414,9 +3141,6 @@
           <w:sz w:val="22"/>
           <w:szCs w:val="22"/>
         </w:rPr>
-        <w:pPrChange w:id="41" w:author="Danielle Grogan" w:date="2022-03-02T13:05:00Z">
-          <w:pPr/>
-        </w:pPrChange>
       </w:pPr>
       <w:r>
         <w:rPr>
@@ -3433,9 +3157,6 @@
           <w:sz w:val="22"/>
           <w:szCs w:val="22"/>
         </w:rPr>
-        <w:pPrChange w:id="42" w:author="Danielle Grogan" w:date="2022-03-02T13:05:00Z">
-          <w:pPr/>
-        </w:pPrChange>
       </w:pPr>
       <w:r>
         <w:rPr>
@@ -3452,9 +3173,6 @@
           <w:sz w:val="22"/>
           <w:szCs w:val="22"/>
         </w:rPr>
-        <w:pPrChange w:id="43" w:author="Danielle Grogan" w:date="2022-03-02T13:05:00Z">
-          <w:pPr/>
-        </w:pPrChange>
       </w:pPr>
       <w:proofErr w:type="gramStart"/>
       <w:r>
@@ -3488,9 +3206,6 @@
           <w:sz w:val="22"/>
           <w:szCs w:val="22"/>
         </w:rPr>
-        <w:pPrChange w:id="44" w:author="Danielle Grogan" w:date="2022-03-02T13:05:00Z">
-          <w:pPr/>
-        </w:pPrChange>
       </w:pPr>
       <w:r>
         <w:rPr>
@@ -3523,9 +3238,6 @@
           <w:sz w:val="22"/>
           <w:szCs w:val="22"/>
         </w:rPr>
-        <w:pPrChange w:id="45" w:author="Danielle Grogan" w:date="2022-03-02T13:05:00Z">
-          <w:pPr/>
-        </w:pPrChange>
       </w:pPr>
       <w:r>
         <w:rPr>
@@ -3622,9 +3334,6 @@
           <w:sz w:val="22"/>
           <w:szCs w:val="22"/>
         </w:rPr>
-        <w:pPrChange w:id="46" w:author="Danielle Grogan" w:date="2022-03-02T13:05:00Z">
-          <w:pPr/>
-        </w:pPrChange>
       </w:pPr>
       <w:r>
         <w:rPr>
@@ -3642,16 +3351,7 @@
           <w:iCs/>
           <w:sz w:val="22"/>
           <w:szCs w:val="22"/>
-          <w:rPrChange w:id="47" w:author="Danielle Grogan" w:date="2022-03-02T13:03:00Z">
-            <w:rPr>
-              <w:sz w:val="22"/>
-              <w:szCs w:val="22"/>
-            </w:rPr>
-          </w:rPrChange>
-        </w:rPr>
-        <w:pPrChange w:id="48" w:author="Danielle Grogan" w:date="2022-03-02T13:05:00Z">
-          <w:pPr/>
-        </w:pPrChange>
+        </w:rPr>
       </w:pPr>
       <w:r>
         <w:rPr>
@@ -3659,12 +3359,6 @@
           <w:iCs/>
           <w:sz w:val="22"/>
           <w:szCs w:val="22"/>
-          <w:rPrChange w:id="49" w:author="Danielle Grogan" w:date="2022-03-02T13:03:00Z">
-            <w:rPr>
-              <w:sz w:val="22"/>
-              <w:szCs w:val="22"/>
-            </w:rPr>
-          </w:rPrChange>
         </w:rPr>
         <w:t xml:space="preserve">Note: You probably need to adjust the path to the folders external to the Singularity image, which is the path to the left of </w:t>
       </w:r>
@@ -3675,12 +3369,6 @@
           <w:iCs/>
           <w:sz w:val="22"/>
           <w:szCs w:val="22"/>
-          <w:rPrChange w:id="50" w:author="Danielle Grogan" w:date="2022-03-02T13:03:00Z">
-            <w:rPr>
-              <w:sz w:val="22"/>
-              <w:szCs w:val="22"/>
-            </w:rPr>
-          </w:rPrChange>
         </w:rPr>
         <w:t>the :</w:t>
       </w:r>
@@ -3691,12 +3379,6 @@
           <w:iCs/>
           <w:sz w:val="22"/>
           <w:szCs w:val="22"/>
-          <w:rPrChange w:id="51" w:author="Danielle Grogan" w:date="2022-03-02T13:03:00Z">
-            <w:rPr>
-              <w:sz w:val="22"/>
-              <w:szCs w:val="22"/>
-            </w:rPr>
-          </w:rPrChange>
         </w:rPr>
         <w:t xml:space="preserve">  in the -B (bind) arguments. The path to the right of the colon is the path within the singularity container and should not be modified.</w:t>
       </w:r>
@@ -3708,9 +3390,6 @@
           <w:sz w:val="22"/>
           <w:szCs w:val="22"/>
         </w:rPr>
-        <w:pPrChange w:id="52" w:author="Danielle Grogan" w:date="2022-03-02T13:05:00Z">
-          <w:pPr/>
-        </w:pPrChange>
       </w:pPr>
       <w:r>
         <w:rPr>
@@ -3743,9 +3422,6 @@
           <w:sz w:val="22"/>
           <w:szCs w:val="22"/>
         </w:rPr>
-        <w:pPrChange w:id="53" w:author="Danielle Grogan" w:date="2022-03-02T13:05:00Z">
-          <w:pPr/>
-        </w:pPrChange>
       </w:pPr>
       <w:r>
         <w:rPr>
@@ -3810,9 +3486,6 @@
           <w:sz w:val="22"/>
           <w:szCs w:val="22"/>
         </w:rPr>
-        <w:pPrChange w:id="54" w:author="Danielle Grogan" w:date="2022-03-02T13:05:00Z">
-          <w:pPr/>
-        </w:pPrChange>
       </w:pPr>
       <w:r>
         <w:rPr>
@@ -3909,9 +3582,6 @@
           <w:sz w:val="22"/>
           <w:szCs w:val="22"/>
         </w:rPr>
-        <w:pPrChange w:id="55" w:author="Danielle Grogan" w:date="2022-03-02T13:05:00Z">
-          <w:pPr/>
-        </w:pPrChange>
       </w:pPr>
       <w:r>
         <w:rPr>
@@ -3976,9 +3646,6 @@
           <w:sz w:val="22"/>
           <w:szCs w:val="22"/>
         </w:rPr>
-        <w:pPrChange w:id="56" w:author="Danielle Grogan" w:date="2022-03-02T13:05:00Z">
-          <w:pPr/>
-        </w:pPrChange>
       </w:pPr>
       <w:r>
         <w:rPr>
@@ -4075,9 +3742,6 @@
           <w:sz w:val="22"/>
           <w:szCs w:val="22"/>
         </w:rPr>
-        <w:pPrChange w:id="57" w:author="Danielle Grogan" w:date="2022-03-02T13:05:00Z">
-          <w:pPr/>
-        </w:pPrChange>
       </w:pPr>
       <w:r>
         <w:rPr>
@@ -4094,9 +3758,6 @@
           <w:sz w:val="22"/>
           <w:szCs w:val="22"/>
         </w:rPr>
-        <w:pPrChange w:id="58" w:author="Danielle Grogan" w:date="2022-03-02T13:05:00Z">
-          <w:pPr/>
-        </w:pPrChange>
       </w:pPr>
       <w:r>
         <w:rPr>
@@ -4193,9 +3854,6 @@
           <w:sz w:val="22"/>
           <w:szCs w:val="22"/>
         </w:rPr>
-        <w:pPrChange w:id="59" w:author="Danielle Grogan" w:date="2022-03-02T13:05:00Z">
-          <w:pPr/>
-        </w:pPrChange>
       </w:pPr>
       <w:r>
         <w:rPr>
@@ -4260,9 +3918,6 @@
           <w:sz w:val="22"/>
           <w:szCs w:val="22"/>
         </w:rPr>
-        <w:pPrChange w:id="60" w:author="Danielle Grogan" w:date="2022-03-02T13:05:00Z">
-          <w:pPr/>
-        </w:pPrChange>
       </w:pPr>
       <w:r>
         <w:rPr>
@@ -4327,9 +3982,6 @@
           <w:sz w:val="22"/>
           <w:szCs w:val="22"/>
         </w:rPr>
-        <w:pPrChange w:id="61" w:author="Danielle Grogan" w:date="2022-03-02T13:05:00Z">
-          <w:pPr/>
-        </w:pPrChange>
       </w:pPr>
       <w:r>
         <w:rPr>
@@ -4343,13 +3995,9 @@
       <w:pPr>
         <w:spacing w:line="276" w:lineRule="auto"/>
         <w:rPr>
-          <w:ins w:id="62" w:author="Danielle Grogan" w:date="2022-03-02T13:03:00Z"/>
-          <w:sz w:val="22"/>
-          <w:szCs w:val="22"/>
-        </w:rPr>
-        <w:pPrChange w:id="63" w:author="Danielle Grogan" w:date="2022-03-02T13:05:00Z">
-          <w:pPr/>
-        </w:pPrChange>
+          <w:sz w:val="22"/>
+          <w:szCs w:val="22"/>
+        </w:rPr>
       </w:pPr>
       <w:r>
         <w:rPr>
@@ -4366,21 +4014,15 @@
           <w:sz w:val="22"/>
           <w:szCs w:val="22"/>
         </w:rPr>
-        <w:pPrChange w:id="64" w:author="Danielle Grogan" w:date="2022-03-02T13:05:00Z">
-          <w:pPr/>
-        </w:pPrChange>
-      </w:pPr>
-    </w:p>
-    <w:p>
-      <w:pPr>
-        <w:spacing w:line="276" w:lineRule="auto"/>
-        <w:rPr>
-          <w:sz w:val="22"/>
-          <w:szCs w:val="22"/>
-        </w:rPr>
-        <w:pPrChange w:id="65" w:author="Danielle Grogan" w:date="2022-03-02T13:05:00Z">
-          <w:pPr/>
-        </w:pPrChange>
+      </w:pPr>
+    </w:p>
+    <w:p>
+      <w:pPr>
+        <w:spacing w:line="276" w:lineRule="auto"/>
+        <w:rPr>
+          <w:sz w:val="22"/>
+          <w:szCs w:val="22"/>
+        </w:rPr>
       </w:pPr>
       <w:r>
         <w:rPr>
@@ -4397,21 +4039,15 @@
           <w:sz w:val="22"/>
           <w:szCs w:val="22"/>
         </w:rPr>
-        <w:pPrChange w:id="66" w:author="Danielle Grogan" w:date="2022-03-02T13:05:00Z">
-          <w:pPr/>
-        </w:pPrChange>
-      </w:pPr>
-    </w:p>
-    <w:p>
-      <w:pPr>
-        <w:spacing w:line="276" w:lineRule="auto"/>
-        <w:rPr>
-          <w:sz w:val="22"/>
-          <w:szCs w:val="22"/>
-        </w:rPr>
-        <w:pPrChange w:id="67" w:author="Danielle Grogan" w:date="2022-03-02T13:05:00Z">
-          <w:pPr/>
-        </w:pPrChange>
+      </w:pPr>
+    </w:p>
+    <w:p>
+      <w:pPr>
+        <w:spacing w:line="276" w:lineRule="auto"/>
+        <w:rPr>
+          <w:sz w:val="22"/>
+          <w:szCs w:val="22"/>
+        </w:rPr>
       </w:pPr>
       <w:r>
         <w:rPr>
@@ -4444,9 +4080,6 @@
           <w:sz w:val="22"/>
           <w:szCs w:val="22"/>
         </w:rPr>
-        <w:pPrChange w:id="68" w:author="Danielle Grogan" w:date="2022-03-02T13:05:00Z">
-          <w:pPr/>
-        </w:pPrChange>
       </w:pPr>
       <w:r>
         <w:rPr>
@@ -4463,9 +4096,6 @@
           <w:sz w:val="22"/>
           <w:szCs w:val="22"/>
         </w:rPr>
-        <w:pPrChange w:id="69" w:author="Danielle Grogan" w:date="2022-03-02T13:05:00Z">
-          <w:pPr/>
-        </w:pPrChange>
       </w:pPr>
       <w:r>
         <w:rPr>
@@ -4482,9 +4112,6 @@
           <w:sz w:val="22"/>
           <w:szCs w:val="22"/>
         </w:rPr>
-        <w:pPrChange w:id="70" w:author="Danielle Grogan" w:date="2022-03-02T13:05:00Z">
-          <w:pPr/>
-        </w:pPrChange>
       </w:pPr>
       <w:r>
         <w:rPr>
@@ -4501,9 +4128,6 @@
           <w:sz w:val="22"/>
           <w:szCs w:val="22"/>
         </w:rPr>
-        <w:pPrChange w:id="71" w:author="Danielle Grogan" w:date="2022-03-02T13:05:00Z">
-          <w:pPr/>
-        </w:pPrChange>
       </w:pPr>
       <w:r>
         <w:rPr>
@@ -4529,9 +4153,6 @@
           <w:sz w:val="22"/>
           <w:szCs w:val="22"/>
         </w:rPr>
-        <w:pPrChange w:id="72" w:author="Danielle Grogan" w:date="2022-03-02T13:05:00Z">
-          <w:pPr/>
-        </w:pPrChange>
       </w:pPr>
       <w:r>
         <w:rPr>
@@ -4554,13 +4175,9 @@
       <w:pPr>
         <w:spacing w:line="276" w:lineRule="auto"/>
         <w:rPr>
-          <w:ins w:id="73" w:author="Danielle Grogan" w:date="2022-03-02T13:03:00Z"/>
-          <w:sz w:val="22"/>
-          <w:szCs w:val="22"/>
-        </w:rPr>
-        <w:pPrChange w:id="74" w:author="Danielle Grogan" w:date="2022-03-02T13:05:00Z">
-          <w:pPr/>
-        </w:pPrChange>
+          <w:sz w:val="22"/>
+          <w:szCs w:val="22"/>
+        </w:rPr>
       </w:pPr>
       <w:r>
         <w:rPr>
@@ -4593,21 +4210,15 @@
           <w:sz w:val="22"/>
           <w:szCs w:val="22"/>
         </w:rPr>
-        <w:pPrChange w:id="75" w:author="Danielle Grogan" w:date="2022-03-02T13:05:00Z">
-          <w:pPr/>
-        </w:pPrChange>
-      </w:pPr>
-    </w:p>
-    <w:p>
-      <w:pPr>
-        <w:spacing w:line="276" w:lineRule="auto"/>
-        <w:rPr>
-          <w:sz w:val="22"/>
-          <w:szCs w:val="22"/>
-        </w:rPr>
-        <w:pPrChange w:id="76" w:author="Danielle Grogan" w:date="2022-03-02T13:05:00Z">
-          <w:pPr/>
-        </w:pPrChange>
+      </w:pPr>
+    </w:p>
+    <w:p>
+      <w:pPr>
+        <w:spacing w:line="276" w:lineRule="auto"/>
+        <w:rPr>
+          <w:sz w:val="22"/>
+          <w:szCs w:val="22"/>
+        </w:rPr>
       </w:pPr>
       <w:r>
         <w:rPr>
@@ -4640,9 +4251,6 @@
           <w:sz w:val="22"/>
           <w:szCs w:val="22"/>
         </w:rPr>
-        <w:pPrChange w:id="77" w:author="Danielle Grogan" w:date="2022-03-02T13:05:00Z">
-          <w:pPr/>
-        </w:pPrChange>
       </w:pPr>
       <w:r>
         <w:rPr>
@@ -4659,9 +4267,6 @@
           <w:sz w:val="22"/>
           <w:szCs w:val="22"/>
         </w:rPr>
-        <w:pPrChange w:id="78" w:author="Danielle Grogan" w:date="2022-03-02T13:05:00Z">
-          <w:pPr/>
-        </w:pPrChange>
       </w:pPr>
       <w:r>
         <w:rPr>
@@ -4726,9 +4331,6 @@
           <w:sz w:val="22"/>
           <w:szCs w:val="22"/>
         </w:rPr>
-        <w:pPrChange w:id="79" w:author="Danielle Grogan" w:date="2022-03-02T13:05:00Z">
-          <w:pPr/>
-        </w:pPrChange>
       </w:pPr>
       <w:r>
         <w:rPr>
@@ -4825,9 +4427,6 @@
           <w:sz w:val="22"/>
           <w:szCs w:val="22"/>
         </w:rPr>
-        <w:pPrChange w:id="80" w:author="Danielle Grogan" w:date="2022-03-02T13:05:00Z">
-          <w:pPr/>
-        </w:pPrChange>
       </w:pPr>
       <w:r>
         <w:rPr>
@@ -4892,9 +4491,6 @@
           <w:sz w:val="22"/>
           <w:szCs w:val="22"/>
         </w:rPr>
-        <w:pPrChange w:id="81" w:author="Danielle Grogan" w:date="2022-03-02T13:05:00Z">
-          <w:pPr/>
-        </w:pPrChange>
       </w:pPr>
       <w:r>
         <w:rPr>
@@ -4991,9 +4587,6 @@
           <w:sz w:val="22"/>
           <w:szCs w:val="22"/>
         </w:rPr>
-        <w:pPrChange w:id="82" w:author="Danielle Grogan" w:date="2022-03-02T13:05:00Z">
-          <w:pPr/>
-        </w:pPrChange>
       </w:pPr>
       <w:r>
         <w:rPr>
@@ -5011,9 +4604,6 @@
           <w:sz w:val="22"/>
           <w:szCs w:val="22"/>
         </w:rPr>
-        <w:pPrChange w:id="83" w:author="Danielle Grogan" w:date="2022-03-02T13:05:00Z">
-          <w:pPr/>
-        </w:pPrChange>
       </w:pPr>
       <w:r>
         <w:rPr>
@@ -5110,9 +4700,6 @@
           <w:sz w:val="22"/>
           <w:szCs w:val="22"/>
         </w:rPr>
-        <w:pPrChange w:id="84" w:author="Danielle Grogan" w:date="2022-03-02T13:05:00Z">
-          <w:pPr/>
-        </w:pPrChange>
       </w:pPr>
       <w:r>
         <w:rPr>
@@ -5177,9 +4764,6 @@
           <w:sz w:val="22"/>
           <w:szCs w:val="22"/>
         </w:rPr>
-        <w:pPrChange w:id="85" w:author="Danielle Grogan" w:date="2022-03-02T13:05:00Z">
-          <w:pPr/>
-        </w:pPrChange>
       </w:pPr>
       <w:r>
         <w:rPr>
@@ -5244,9 +4828,6 @@
           <w:sz w:val="22"/>
           <w:szCs w:val="22"/>
         </w:rPr>
-        <w:pPrChange w:id="86" w:author="Danielle Grogan" w:date="2022-03-02T13:05:00Z">
-          <w:pPr/>
-        </w:pPrChange>
       </w:pPr>
       <w:r>
         <w:rPr>
@@ -5263,9 +4844,6 @@
           <w:sz w:val="22"/>
           <w:szCs w:val="22"/>
         </w:rPr>
-        <w:pPrChange w:id="87" w:author="Danielle Grogan" w:date="2022-03-02T13:05:00Z">
-          <w:pPr/>
-        </w:pPrChange>
       </w:pPr>
       <w:r>
         <w:rPr>
@@ -5282,9 +4860,6 @@
           <w:sz w:val="22"/>
           <w:szCs w:val="22"/>
         </w:rPr>
-        <w:pPrChange w:id="88" w:author="Danielle Grogan" w:date="2022-03-02T13:05:00Z">
-          <w:pPr/>
-        </w:pPrChange>
       </w:pPr>
       <w:r>
         <w:rPr>
@@ -5309,9 +4884,6 @@
           <w:sz w:val="22"/>
           <w:szCs w:val="22"/>
         </w:rPr>
-        <w:pPrChange w:id="89" w:author="Danielle Grogan" w:date="2022-03-02T13:05:00Z">
-          <w:pPr/>
-        </w:pPrChange>
       </w:pPr>
       <w:r>
         <w:rPr>
@@ -5344,9 +4916,6 @@
           <w:sz w:val="22"/>
           <w:szCs w:val="22"/>
         </w:rPr>
-        <w:pPrChange w:id="90" w:author="Danielle Grogan" w:date="2022-03-02T13:05:00Z">
-          <w:pPr/>
-        </w:pPrChange>
       </w:pPr>
       <w:r>
         <w:rPr>
@@ -5363,9 +4932,6 @@
           <w:sz w:val="22"/>
           <w:szCs w:val="22"/>
         </w:rPr>
-        <w:pPrChange w:id="91" w:author="Danielle Grogan" w:date="2022-03-02T13:05:00Z">
-          <w:pPr/>
-        </w:pPrChange>
       </w:pPr>
       <w:r>
         <w:rPr>
@@ -5398,9 +4964,6 @@
           <w:sz w:val="22"/>
           <w:szCs w:val="22"/>
         </w:rPr>
-        <w:pPrChange w:id="92" w:author="Danielle Grogan" w:date="2022-03-02T13:05:00Z">
-          <w:pPr/>
-        </w:pPrChange>
       </w:pPr>
       <w:r>
         <w:rPr>
@@ -5417,9 +4980,6 @@
           <w:sz w:val="22"/>
           <w:szCs w:val="22"/>
         </w:rPr>
-        <w:pPrChange w:id="93" w:author="Danielle Grogan" w:date="2022-03-02T13:05:00Z">
-          <w:pPr/>
-        </w:pPrChange>
       </w:pPr>
       <w:r>
         <w:rPr>
@@ -5427,26 +4987,18 @@
           <w:iCs/>
           <w:sz w:val="22"/>
           <w:szCs w:val="22"/>
-          <w:rPrChange w:id="94" w:author="Danielle Grogan" w:date="2022-03-02T13:03:00Z">
-            <w:rPr>
-              <w:sz w:val="22"/>
-              <w:szCs w:val="22"/>
-            </w:rPr>
-          </w:rPrChange>
         </w:rPr>
         <w:t>WBMAncillaryData_Readme.</w:t>
       </w:r>
-      <w:ins w:id="95" w:author="Danielle Grogan" w:date="2022-03-02T13:04:00Z">
-        <w:r>
-          <w:rPr>
-            <w:i/>
-            <w:iCs/>
-            <w:sz w:val="22"/>
-            <w:szCs w:val="22"/>
-          </w:rPr>
-          <w:t>txt</w:t>
-        </w:r>
-      </w:ins>
+      <w:r>
+        <w:rPr>
+          <w:i/>
+          <w:iCs/>
+          <w:sz w:val="22"/>
+          <w:szCs w:val="22"/>
+        </w:rPr>
+        <w:t>txt</w:t>
+      </w:r>
       <w:r>
         <w:rPr>
           <w:sz w:val="22"/>
@@ -5454,81 +5006,6 @@
         </w:rPr>
         <w:t xml:space="preserve"> </w:t>
       </w:r>
-      <w:del w:id="96" w:author="Danielle Grogan" w:date="2022-03-02T13:04:00Z">
-        <w:r>
-          <w:rPr>
-            <w:b/>
-            <w:i/>
-            <w:iCs/>
-            <w:color w:val="000000" w:themeColor="text1"/>
-            <w:sz w:val="22"/>
-            <w:szCs w:val="22"/>
-          </w:rPr>
-          <w:delText>C</w:delText>
-        </w:r>
-        <w:r>
-          <w:rPr>
-            <w:b/>
-            <w:i/>
-            <w:iCs/>
-            <w:color w:val="000000" w:themeColor="text1"/>
-            <w:sz w:val="22"/>
-            <w:szCs w:val="22"/>
-            <w:rPrChange w:id="97" w:author="Danielle Grogan" w:date="2022-03-02T13:03:00Z">
-              <w:rPr>
-                <w:b/>
-                <w:color w:val="5330E1"/>
-                <w:sz w:val="22"/>
-                <w:szCs w:val="22"/>
-              </w:rPr>
-            </w:rPrChange>
-          </w:rPr>
-          <w:delText>rop</w:delText>
-        </w:r>
-      </w:del>
-      <w:ins w:id="98" w:author="Danielle Grogan" w:date="2022-03-02T13:04:00Z">
-        <w:r>
-          <w:rPr>
-            <w:b/>
-            <w:i/>
-            <w:iCs/>
-            <w:color w:val="000000" w:themeColor="text1"/>
-            <w:sz w:val="22"/>
-            <w:szCs w:val="22"/>
-          </w:rPr>
-          <w:t>c</w:t>
-        </w:r>
-        <w:r>
-          <w:rPr>
-            <w:b/>
-            <w:i/>
-            <w:iCs/>
-            <w:color w:val="000000" w:themeColor="text1"/>
-            <w:sz w:val="22"/>
-            <w:szCs w:val="22"/>
-            <w:rPrChange w:id="99" w:author="Danielle Grogan" w:date="2022-03-02T13:03:00Z">
-              <w:rPr>
-                <w:b/>
-                <w:color w:val="5330E1"/>
-                <w:sz w:val="22"/>
-                <w:szCs w:val="22"/>
-              </w:rPr>
-            </w:rPrChange>
-          </w:rPr>
-          <w:t>rop</w:t>
-        </w:r>
-        <w:r>
-          <w:rPr>
-            <w:b/>
-            <w:i/>
-            <w:iCs/>
-            <w:color w:val="000000" w:themeColor="text1"/>
-            <w:sz w:val="22"/>
-            <w:szCs w:val="22"/>
-          </w:rPr>
-          <w:t>/</w:t>
-        </w:r>
-      </w:ins>
       <w:r>
         <w:rPr>
           <w:b/>
@@ -5537,18 +5014,9 @@
           <w:color w:val="000000" w:themeColor="text1"/>
           <w:sz w:val="22"/>
           <w:szCs w:val="22"/>
-          <w:rPrChange w:id="100" w:author="Danielle Grogan" w:date="2022-03-02T13:03:00Z">
-            <w:rPr>
-              <w:b/>
-              <w:color w:val="5330E1"/>
-              <w:sz w:val="22"/>
-              <w:szCs w:val="22"/>
-            </w:rPr>
-          </w:rPrChange>
-        </w:rPr>
-        <w:t xml:space="preserve"> </w:t>
-      </w:r>
-      <w:proofErr w:type="spellStart"/>
+        </w:rPr>
+        <w:t>c</w:t>
+      </w:r>
       <w:r>
         <w:rPr>
           <w:b/>
@@ -5557,32 +5025,9 @@
           <w:color w:val="000000" w:themeColor="text1"/>
           <w:sz w:val="22"/>
           <w:szCs w:val="22"/>
-          <w:rPrChange w:id="101" w:author="Danielle Grogan" w:date="2022-03-02T13:03:00Z">
-            <w:rPr>
-              <w:b/>
-              <w:color w:val="5330E1"/>
-              <w:sz w:val="22"/>
-              <w:szCs w:val="22"/>
-            </w:rPr>
-          </w:rPrChange>
-        </w:rPr>
-        <w:t>data_init</w:t>
-      </w:r>
-      <w:proofErr w:type="spellEnd"/>
-      <w:proofErr w:type="gramStart"/>
-      <w:ins w:id="102" w:author="Danielle Grogan" w:date="2022-03-02T13:04:00Z">
-        <w:r>
-          <w:rPr>
-            <w:b/>
-            <w:i/>
-            <w:iCs/>
-            <w:color w:val="000000" w:themeColor="text1"/>
-            <w:sz w:val="22"/>
-            <w:szCs w:val="22"/>
-          </w:rPr>
-          <w:t>/</w:t>
-        </w:r>
-      </w:ins>
+        </w:rPr>
+        <w:t>rop</w:t>
+      </w:r>
       <w:r>
         <w:rPr>
           <w:b/>
@@ -5591,32 +5036,8 @@
           <w:color w:val="000000" w:themeColor="text1"/>
           <w:sz w:val="22"/>
           <w:szCs w:val="22"/>
-          <w:rPrChange w:id="103" w:author="Danielle Grogan" w:date="2022-03-02T13:03:00Z">
-            <w:rPr>
-              <w:b/>
-              <w:color w:val="5330E1"/>
-              <w:sz w:val="22"/>
-              <w:szCs w:val="22"/>
-            </w:rPr>
-          </w:rPrChange>
-        </w:rPr>
-        <w:t xml:space="preserve"> </w:t>
-      </w:r>
-      <w:r>
-        <w:rPr>
-          <w:i/>
-          <w:iCs/>
-          <w:color w:val="000000" w:themeColor="text1"/>
-          <w:sz w:val="22"/>
-          <w:szCs w:val="22"/>
-          <w:rPrChange w:id="104" w:author="Danielle Grogan" w:date="2022-03-02T13:03:00Z">
-            <w:rPr>
-              <w:sz w:val="22"/>
-              <w:szCs w:val="22"/>
-            </w:rPr>
-          </w:rPrChange>
-        </w:rPr>
-        <w:t xml:space="preserve"> </w:t>
+        </w:rPr>
+        <w:t>/</w:t>
       </w:r>
       <w:r>
         <w:rPr>
@@ -5626,18 +5047,10 @@
           <w:color w:val="000000" w:themeColor="text1"/>
           <w:sz w:val="22"/>
           <w:szCs w:val="22"/>
-          <w:rPrChange w:id="105" w:author="Danielle Grogan" w:date="2022-03-02T13:03:00Z">
-            <w:rPr>
-              <w:b/>
-              <w:color w:val="5330E1"/>
-              <w:sz w:val="22"/>
-              <w:szCs w:val="22"/>
-            </w:rPr>
-          </w:rPrChange>
-        </w:rPr>
-        <w:t>glaciers</w:t>
-      </w:r>
-      <w:proofErr w:type="gramEnd"/>
+        </w:rPr>
+        <w:t xml:space="preserve"> </w:t>
+      </w:r>
+      <w:proofErr w:type="spellStart"/>
       <w:r>
         <w:rPr>
           <w:b/>
@@ -5646,14 +5059,63 @@
           <w:color w:val="000000" w:themeColor="text1"/>
           <w:sz w:val="22"/>
           <w:szCs w:val="22"/>
-          <w:rPrChange w:id="106" w:author="Danielle Grogan" w:date="2022-03-02T13:03:00Z">
-            <w:rPr>
-              <w:b/>
-              <w:color w:val="5330E1"/>
-              <w:sz w:val="22"/>
-              <w:szCs w:val="22"/>
-            </w:rPr>
-          </w:rPrChange>
+        </w:rPr>
+        <w:t>data_init</w:t>
+      </w:r>
+      <w:proofErr w:type="spellEnd"/>
+      <w:proofErr w:type="gramStart"/>
+      <w:r>
+        <w:rPr>
+          <w:b/>
+          <w:i/>
+          <w:iCs/>
+          <w:color w:val="000000" w:themeColor="text1"/>
+          <w:sz w:val="22"/>
+          <w:szCs w:val="22"/>
+        </w:rPr>
+        <w:t>/</w:t>
+      </w:r>
+      <w:r>
+        <w:rPr>
+          <w:b/>
+          <w:i/>
+          <w:iCs/>
+          <w:color w:val="000000" w:themeColor="text1"/>
+          <w:sz w:val="22"/>
+          <w:szCs w:val="22"/>
+        </w:rPr>
+        <w:t xml:space="preserve"> </w:t>
+      </w:r>
+      <w:r>
+        <w:rPr>
+          <w:i/>
+          <w:iCs/>
+          <w:color w:val="000000" w:themeColor="text1"/>
+          <w:sz w:val="22"/>
+          <w:szCs w:val="22"/>
+        </w:rPr>
+        <w:t xml:space="preserve"> </w:t>
+      </w:r>
+      <w:r>
+        <w:rPr>
+          <w:b/>
+          <w:i/>
+          <w:iCs/>
+          <w:color w:val="000000" w:themeColor="text1"/>
+          <w:sz w:val="22"/>
+          <w:szCs w:val="22"/>
+        </w:rPr>
+        <w:t>glaciers</w:t>
+      </w:r>
+      <w:proofErr w:type="gramEnd"/>
+      <w:r>
+        <w:rPr>
+          <w:b/>
+          <w:i/>
+          <w:iCs/>
+          <w:color w:val="000000" w:themeColor="text1"/>
+          <w:sz w:val="22"/>
+          <w:szCs w:val="22"/>
         </w:rPr>
         <w:t>/ irrigation/ soil/</w:t>
       </w:r>
@@ -5680,9 +5142,6 @@
           <w:sz w:val="22"/>
           <w:szCs w:val="22"/>
         </w:rPr>
-        <w:pPrChange w:id="107" w:author="Danielle Grogan" w:date="2022-03-02T13:04:00Z">
-          <w:pPr/>
-        </w:pPrChange>
       </w:pPr>
       <w:r>
         <w:rPr>
@@ -5715,9 +5174,6 @@
           <w:sz w:val="22"/>
           <w:szCs w:val="22"/>
         </w:rPr>
-        <w:pPrChange w:id="108" w:author="Danielle Grogan" w:date="2022-03-02T13:04:00Z">
-          <w:pPr/>
-        </w:pPrChange>
       </w:pPr>
       <w:r>
         <w:rPr>
@@ -5750,9 +5206,6 @@
           <w:sz w:val="22"/>
           <w:szCs w:val="22"/>
         </w:rPr>
-        <w:pPrChange w:id="109" w:author="Danielle Grogan" w:date="2022-03-02T13:04:00Z">
-          <w:pPr/>
-        </w:pPrChange>
       </w:pPr>
       <w:r>
         <w:rPr>
@@ -5777,17 +5230,413 @@
           <w:sz w:val="22"/>
           <w:szCs w:val="22"/>
         </w:rPr>
-        <w:t>) packaged with WBM. This is a good place to start in order to test if your system is running WBM properly. Executing WBM on the test initialization file will produce a local copy of the output that can be compared to the standard data provided. Any discrepancy between the two data sets will indicate an installation problem with WBM. Change directory to the Singularity root directory / if you opened a shell to the singularity container. To execute the test model</w:t>
-      </w:r>
-      <w:ins w:id="110" w:author="Danielle Grogan" w:date="2022-03-02T13:20:00Z">
-        <w:r>
-          <w:rPr>
-            <w:sz w:val="22"/>
-            <w:szCs w:val="22"/>
-          </w:rPr>
-          <w:t>,</w:t>
-        </w:r>
-      </w:ins>
+        <w:t xml:space="preserve">) packaged with WBM. This is a good place to start in order to test if your system is running WBM properly. Executing WBM on the test initialization file will produce a local copy of the output </w:t>
+      </w:r>
+      <w:r>
+        <w:rPr>
+          <w:sz w:val="22"/>
+          <w:szCs w:val="22"/>
+        </w:rPr>
+        <w:t xml:space="preserve">(both printed to screen and saved in a .log file) </w:t>
+      </w:r>
+      <w:r>
+        <w:rPr>
+          <w:sz w:val="22"/>
+          <w:szCs w:val="22"/>
+        </w:rPr>
+        <w:t xml:space="preserve">that can be compared to the </w:t>
+      </w:r>
+      <w:r>
+        <w:rPr>
+          <w:sz w:val="22"/>
+          <w:szCs w:val="22"/>
+        </w:rPr>
+        <w:t>following standard result:</w:t>
+      </w:r>
+    </w:p>
+    <w:p>
+      <w:pPr>
+        <w:spacing w:line="276" w:lineRule="auto"/>
+        <w:rPr>
+          <w:sz w:val="22"/>
+          <w:szCs w:val="22"/>
+        </w:rPr>
+      </w:pPr>
+    </w:p>
+    <w:p>
+      <w:pPr>
+        <w:rPr>
+          <w:rFonts w:ascii="Arial" w:hAnsi="Arial" w:cs="Arial"/>
+          <w:sz w:val="22"/>
+          <w:szCs w:val="22"/>
+        </w:rPr>
+      </w:pPr>
+      <w:r>
+        <w:rPr>
+          <w:rFonts w:ascii="Arial" w:hAnsi="Arial" w:cs="Arial"/>
+          <w:sz w:val="22"/>
+          <w:szCs w:val="22"/>
+        </w:rPr>
+        <w:t xml:space="preserve"> Summary for Year 2000: </w:t>
+      </w:r>
+    </w:p>
+    <w:p>
+      <w:pPr>
+        <w:rPr>
+          <w:rFonts w:ascii="Arial" w:hAnsi="Arial" w:cs="Arial"/>
+          <w:sz w:val="22"/>
+          <w:szCs w:val="22"/>
+        </w:rPr>
+      </w:pPr>
+      <w:r>
+        <w:rPr>
+          <w:rFonts w:ascii="Arial" w:hAnsi="Arial" w:cs="Arial"/>
+          <w:sz w:val="22"/>
+          <w:szCs w:val="22"/>
+        </w:rPr>
+        <w:t>   </w:t>
+      </w:r>
+      <w:proofErr w:type="spellStart"/>
+      <w:r>
+        <w:rPr>
+          <w:rFonts w:ascii="Arial" w:hAnsi="Arial" w:cs="Arial"/>
+          <w:sz w:val="22"/>
+          <w:szCs w:val="22"/>
+        </w:rPr>
+        <w:t>Rff-Gl</w:t>
+      </w:r>
+      <w:proofErr w:type="spellEnd"/>
+      <w:r>
+        <w:rPr>
+          <w:rFonts w:ascii="Arial" w:hAnsi="Arial" w:cs="Arial"/>
+          <w:sz w:val="22"/>
+          <w:szCs w:val="22"/>
+        </w:rPr>
+        <w:t>/</w:t>
+      </w:r>
+      <w:proofErr w:type="spellStart"/>
+      <w:proofErr w:type="gramStart"/>
+      <w:r>
+        <w:rPr>
+          <w:rFonts w:ascii="Arial" w:hAnsi="Arial" w:cs="Arial"/>
+          <w:sz w:val="22"/>
+          <w:szCs w:val="22"/>
+        </w:rPr>
+        <w:t>Precip</w:t>
+      </w:r>
+      <w:proofErr w:type="spellEnd"/>
+      <w:r>
+        <w:rPr>
+          <w:rFonts w:ascii="Arial" w:hAnsi="Arial" w:cs="Arial"/>
+          <w:sz w:val="22"/>
+          <w:szCs w:val="22"/>
+        </w:rPr>
+        <w:t xml:space="preserve">  </w:t>
+      </w:r>
+      <w:proofErr w:type="spellStart"/>
+      <w:r>
+        <w:rPr>
+          <w:rFonts w:ascii="Arial" w:hAnsi="Arial" w:cs="Arial"/>
+          <w:sz w:val="22"/>
+          <w:szCs w:val="22"/>
+        </w:rPr>
+        <w:t>Yr</w:t>
+      </w:r>
+      <w:proofErr w:type="spellEnd"/>
+      <w:proofErr w:type="gramEnd"/>
+      <w:r>
+        <w:rPr>
+          <w:rFonts w:ascii="Arial" w:hAnsi="Arial" w:cs="Arial"/>
+          <w:sz w:val="22"/>
+          <w:szCs w:val="22"/>
+        </w:rPr>
+        <w:t xml:space="preserve"> = (8.24 / 15.84), 52.03 % </w:t>
+      </w:r>
+    </w:p>
+    <w:p>
+      <w:pPr>
+        <w:rPr>
+          <w:rFonts w:ascii="Arial" w:hAnsi="Arial" w:cs="Arial"/>
+          <w:sz w:val="22"/>
+          <w:szCs w:val="22"/>
+        </w:rPr>
+      </w:pPr>
+      <w:r>
+        <w:rPr>
+          <w:rFonts w:ascii="Arial" w:hAnsi="Arial" w:cs="Arial"/>
+          <w:sz w:val="22"/>
+          <w:szCs w:val="22"/>
+        </w:rPr>
+        <w:t>   Runoff-</w:t>
+      </w:r>
+      <w:proofErr w:type="spellStart"/>
+      <w:proofErr w:type="gramStart"/>
+      <w:r>
+        <w:rPr>
+          <w:rFonts w:ascii="Arial" w:hAnsi="Arial" w:cs="Arial"/>
+          <w:sz w:val="22"/>
+          <w:szCs w:val="22"/>
+        </w:rPr>
+        <w:t>Dischg</w:t>
+      </w:r>
+      <w:proofErr w:type="spellEnd"/>
+      <w:r>
+        <w:rPr>
+          <w:rFonts w:ascii="Arial" w:hAnsi="Arial" w:cs="Arial"/>
+          <w:sz w:val="22"/>
+          <w:szCs w:val="22"/>
+        </w:rPr>
+        <w:t xml:space="preserve">  </w:t>
+      </w:r>
+      <w:proofErr w:type="spellStart"/>
+      <w:r>
+        <w:rPr>
+          <w:rFonts w:ascii="Arial" w:hAnsi="Arial" w:cs="Arial"/>
+          <w:sz w:val="22"/>
+          <w:szCs w:val="22"/>
+        </w:rPr>
+        <w:t>Yr</w:t>
+      </w:r>
+      <w:proofErr w:type="spellEnd"/>
+      <w:proofErr w:type="gramEnd"/>
+      <w:r>
+        <w:rPr>
+          <w:rFonts w:ascii="Arial" w:hAnsi="Arial" w:cs="Arial"/>
+          <w:sz w:val="22"/>
+          <w:szCs w:val="22"/>
+        </w:rPr>
+        <w:t xml:space="preserve"> = (8.24 - 8.21), 0.03 km3</w:t>
+      </w:r>
+    </w:p>
+    <w:p>
+      <w:pPr>
+        <w:rPr>
+          <w:rFonts w:ascii="Arial" w:hAnsi="Arial" w:cs="Arial"/>
+          <w:sz w:val="22"/>
+          <w:szCs w:val="22"/>
+        </w:rPr>
+      </w:pPr>
+      <w:r>
+        <w:rPr>
+          <w:rFonts w:ascii="Arial" w:hAnsi="Arial" w:cs="Arial"/>
+          <w:sz w:val="22"/>
+          <w:szCs w:val="22"/>
+        </w:rPr>
+        <w:t>   ET Non/</w:t>
+      </w:r>
+      <w:proofErr w:type="spellStart"/>
+      <w:r>
+        <w:rPr>
+          <w:rFonts w:ascii="Arial" w:hAnsi="Arial" w:cs="Arial"/>
+          <w:sz w:val="22"/>
+          <w:szCs w:val="22"/>
+        </w:rPr>
+        <w:t>Irr</w:t>
+      </w:r>
+      <w:proofErr w:type="spellEnd"/>
+      <w:r>
+        <w:rPr>
+          <w:rFonts w:ascii="Arial" w:hAnsi="Arial" w:cs="Arial"/>
+          <w:sz w:val="22"/>
+          <w:szCs w:val="22"/>
+        </w:rPr>
+        <w:t>/</w:t>
+      </w:r>
+      <w:proofErr w:type="spellStart"/>
+      <w:r>
+        <w:rPr>
+          <w:rFonts w:ascii="Arial" w:hAnsi="Arial" w:cs="Arial"/>
+          <w:sz w:val="22"/>
+          <w:szCs w:val="22"/>
+        </w:rPr>
+        <w:t>Rfd</w:t>
+      </w:r>
+      <w:proofErr w:type="spellEnd"/>
+      <w:r>
+        <w:rPr>
+          <w:rFonts w:ascii="Arial" w:hAnsi="Arial" w:cs="Arial"/>
+          <w:sz w:val="22"/>
+          <w:szCs w:val="22"/>
+        </w:rPr>
+        <w:t xml:space="preserve"> </w:t>
+      </w:r>
+      <w:proofErr w:type="spellStart"/>
+      <w:r>
+        <w:rPr>
+          <w:rFonts w:ascii="Arial" w:hAnsi="Arial" w:cs="Arial"/>
+          <w:sz w:val="22"/>
+          <w:szCs w:val="22"/>
+        </w:rPr>
+        <w:t>Yr</w:t>
+      </w:r>
+      <w:proofErr w:type="spellEnd"/>
+      <w:r>
+        <w:rPr>
+          <w:rFonts w:ascii="Arial" w:hAnsi="Arial" w:cs="Arial"/>
+          <w:sz w:val="22"/>
+          <w:szCs w:val="22"/>
+        </w:rPr>
+        <w:t xml:space="preserve"> = (7.60 / 0.00 / 0.00) km3</w:t>
+      </w:r>
+    </w:p>
+    <w:p>
+      <w:pPr>
+        <w:rPr>
+          <w:rFonts w:ascii="Arial" w:hAnsi="Arial" w:cs="Arial"/>
+          <w:sz w:val="22"/>
+          <w:szCs w:val="22"/>
+        </w:rPr>
+      </w:pPr>
+      <w:r>
+        <w:rPr>
+          <w:rFonts w:ascii="Arial" w:hAnsi="Arial" w:cs="Arial"/>
+          <w:sz w:val="22"/>
+          <w:szCs w:val="22"/>
+        </w:rPr>
+        <w:t xml:space="preserve">   Surface W Storage </w:t>
+      </w:r>
+      <w:proofErr w:type="gramStart"/>
+      <w:r>
+        <w:rPr>
+          <w:rFonts w:ascii="Arial" w:hAnsi="Arial" w:cs="Arial"/>
+          <w:sz w:val="22"/>
+          <w:szCs w:val="22"/>
+        </w:rPr>
+        <w:t>=  0.03</w:t>
+      </w:r>
+      <w:proofErr w:type="gramEnd"/>
+      <w:r>
+        <w:rPr>
+          <w:rFonts w:ascii="Arial" w:hAnsi="Arial" w:cs="Arial"/>
+          <w:sz w:val="22"/>
+          <w:szCs w:val="22"/>
+        </w:rPr>
+        <w:t xml:space="preserve"> km3</w:t>
+      </w:r>
+    </w:p>
+    <w:p>
+      <w:pPr>
+        <w:rPr>
+          <w:rFonts w:ascii="Arial" w:hAnsi="Arial" w:cs="Arial"/>
+          <w:sz w:val="22"/>
+          <w:szCs w:val="22"/>
+        </w:rPr>
+      </w:pPr>
+      <w:r>
+        <w:rPr>
+          <w:rFonts w:ascii="Arial" w:hAnsi="Arial" w:cs="Arial"/>
+          <w:sz w:val="22"/>
+          <w:szCs w:val="22"/>
+        </w:rPr>
+        <w:t>   </w:t>
+      </w:r>
+      <w:proofErr w:type="spellStart"/>
+      <w:r>
+        <w:rPr>
+          <w:rFonts w:ascii="Arial" w:hAnsi="Arial" w:cs="Arial"/>
+          <w:sz w:val="22"/>
+          <w:szCs w:val="22"/>
+        </w:rPr>
+        <w:t>Grndwater</w:t>
+      </w:r>
+      <w:proofErr w:type="spellEnd"/>
+      <w:r>
+        <w:rPr>
+          <w:rFonts w:ascii="Arial" w:hAnsi="Arial" w:cs="Arial"/>
+          <w:sz w:val="22"/>
+          <w:szCs w:val="22"/>
+        </w:rPr>
+        <w:t xml:space="preserve"> Storage </w:t>
+      </w:r>
+      <w:proofErr w:type="gramStart"/>
+      <w:r>
+        <w:rPr>
+          <w:rFonts w:ascii="Arial" w:hAnsi="Arial" w:cs="Arial"/>
+          <w:sz w:val="22"/>
+          <w:szCs w:val="22"/>
+        </w:rPr>
+        <w:t>=  0.65</w:t>
+      </w:r>
+      <w:proofErr w:type="gramEnd"/>
+      <w:r>
+        <w:rPr>
+          <w:rFonts w:ascii="Arial" w:hAnsi="Arial" w:cs="Arial"/>
+          <w:sz w:val="22"/>
+          <w:szCs w:val="22"/>
+        </w:rPr>
+        <w:t xml:space="preserve"> km3</w:t>
+      </w:r>
+    </w:p>
+    <w:p>
+      <w:pPr>
+        <w:spacing w:line="276" w:lineRule="auto"/>
+        <w:rPr>
+          <w:sz w:val="22"/>
+          <w:szCs w:val="22"/>
+        </w:rPr>
+      </w:pPr>
+    </w:p>
+    <w:p>
+      <w:pPr>
+        <w:spacing w:line="276" w:lineRule="auto"/>
+        <w:rPr>
+          <w:sz w:val="22"/>
+          <w:szCs w:val="22"/>
+        </w:rPr>
+      </w:pPr>
+      <w:r>
+        <w:rPr>
+          <w:sz w:val="22"/>
+          <w:szCs w:val="22"/>
+        </w:rPr>
+        <w:t xml:space="preserve">Any discrepancy between the two </w:t>
+      </w:r>
+      <w:r>
+        <w:rPr>
+          <w:sz w:val="22"/>
+          <w:szCs w:val="22"/>
+        </w:rPr>
+        <w:t>results</w:t>
+      </w:r>
+      <w:r>
+        <w:rPr>
+          <w:sz w:val="22"/>
+          <w:szCs w:val="22"/>
+        </w:rPr>
+        <w:t xml:space="preserve"> will indicate an installation problem with WBM. </w:t>
+      </w:r>
+    </w:p>
+    <w:p>
+      <w:pPr>
+        <w:spacing w:line="276" w:lineRule="auto"/>
+        <w:rPr>
+          <w:sz w:val="22"/>
+          <w:szCs w:val="22"/>
+        </w:rPr>
+      </w:pPr>
+    </w:p>
+    <w:p>
+      <w:pPr>
+        <w:spacing w:line="276" w:lineRule="auto"/>
+        <w:rPr>
+          <w:sz w:val="22"/>
+          <w:szCs w:val="22"/>
+        </w:rPr>
+      </w:pPr>
+      <w:r>
+        <w:rPr>
+          <w:sz w:val="22"/>
+          <w:szCs w:val="22"/>
+        </w:rPr>
+        <w:t>Change directory to the Singularity root directory / if you opened a shell to the singularity container. To execute the test model</w:t>
+      </w:r>
+      <w:r>
+        <w:rPr>
+          <w:sz w:val="22"/>
+          <w:szCs w:val="22"/>
+        </w:rPr>
+        <w:t>,</w:t>
+      </w:r>
       <w:r>
         <w:rPr>
           <w:sz w:val="22"/>
@@ -5800,13 +5649,9 @@
       <w:pPr>
         <w:spacing w:line="276" w:lineRule="auto"/>
         <w:rPr>
-          <w:ins w:id="111" w:author="Danielle Grogan" w:date="2022-03-02T13:04:00Z"/>
-          <w:sz w:val="22"/>
-          <w:szCs w:val="22"/>
-        </w:rPr>
-        <w:pPrChange w:id="112" w:author="Danielle Grogan" w:date="2022-03-02T13:04:00Z">
-          <w:pPr/>
-        </w:pPrChange>
+          <w:sz w:val="22"/>
+          <w:szCs w:val="22"/>
+        </w:rPr>
       </w:pPr>
       <w:r>
         <w:rPr>
@@ -5871,21 +5716,15 @@
           <w:sz w:val="22"/>
           <w:szCs w:val="22"/>
         </w:rPr>
-        <w:pPrChange w:id="113" w:author="Danielle Grogan" w:date="2022-03-02T13:04:00Z">
-          <w:pPr/>
-        </w:pPrChange>
-      </w:pPr>
-    </w:p>
-    <w:p>
-      <w:pPr>
-        <w:spacing w:line="276" w:lineRule="auto"/>
-        <w:rPr>
-          <w:sz w:val="22"/>
-          <w:szCs w:val="22"/>
-        </w:rPr>
-        <w:pPrChange w:id="114" w:author="Danielle Grogan" w:date="2022-03-02T13:04:00Z">
-          <w:pPr/>
-        </w:pPrChange>
+      </w:pPr>
+    </w:p>
+    <w:p>
+      <w:pPr>
+        <w:spacing w:line="276" w:lineRule="auto"/>
+        <w:rPr>
+          <w:sz w:val="22"/>
+          <w:szCs w:val="22"/>
+        </w:rPr>
       </w:pPr>
       <w:r>
         <w:rPr>
@@ -5894,85 +5733,79 @@
         </w:rPr>
         <w:t xml:space="preserve">On a typical system this model will run for </w:t>
       </w:r>
-      <w:del w:id="115" w:author="Danielle Grogan" w:date="2022-03-02T13:20:00Z">
-        <w:r>
-          <w:rPr>
-            <w:sz w:val="22"/>
-            <w:szCs w:val="22"/>
-          </w:rPr>
-          <w:delText xml:space="preserve">approximately </w:delText>
-        </w:r>
-      </w:del>
-      <w:ins w:id="116" w:author="Danielle Grogan" w:date="2022-03-02T14:26:00Z">
-        <w:r>
-          <w:rPr>
-            <w:sz w:val="22"/>
-            <w:szCs w:val="22"/>
-          </w:rPr>
-          <w:t xml:space="preserve">approximately </w:t>
-        </w:r>
-      </w:ins>
-      <w:ins w:id="117" w:author="Danielle Grogan" w:date="2022-03-02T13:20:00Z">
-        <w:r>
-          <w:rPr>
-            <w:sz w:val="22"/>
-            <w:szCs w:val="22"/>
-          </w:rPr>
-          <w:t>5</w:t>
-        </w:r>
-      </w:ins>
-      <w:del w:id="118" w:author="Danielle Grogan" w:date="2022-03-02T13:20:00Z">
-        <w:r>
-          <w:rPr>
-            <w:sz w:val="22"/>
-            <w:szCs w:val="22"/>
-          </w:rPr>
-          <w:delText>5</w:delText>
-        </w:r>
-      </w:del>
-      <w:r>
-        <w:rPr>
-          <w:sz w:val="22"/>
-          <w:szCs w:val="22"/>
-        </w:rPr>
-        <w:t xml:space="preserve"> minutes. </w:t>
-      </w:r>
-    </w:p>
-    <w:p>
-      <w:pPr>
-        <w:spacing w:line="276" w:lineRule="auto"/>
-        <w:rPr>
-          <w:sz w:val="22"/>
-          <w:szCs w:val="22"/>
-        </w:rPr>
-        <w:pPrChange w:id="119" w:author="Danielle Grogan" w:date="2022-03-02T13:04:00Z">
-          <w:pPr/>
-        </w:pPrChange>
-      </w:pPr>
-      <w:r>
-        <w:rPr>
-          <w:sz w:val="22"/>
-          <w:szCs w:val="22"/>
-        </w:rPr>
-        <w:t>If the model completes with no errors, you can now compare the output with what was provided when you downloaded the wbm_storage_v1.0.0 data to be sure they match. The path to the</w:t>
-      </w:r>
-      <w:ins w:id="120" w:author="Danielle Grogan" w:date="2022-03-02T13:20:00Z">
-        <w:r>
-          <w:rPr>
-            <w:sz w:val="22"/>
-            <w:szCs w:val="22"/>
-          </w:rPr>
-          <w:t xml:space="preserve"> </w:t>
-        </w:r>
-        <w:proofErr w:type="gramStart"/>
-        <w:r>
-          <w:rPr>
-            <w:sz w:val="22"/>
-            <w:szCs w:val="22"/>
-          </w:rPr>
-          <w:t>newly-generated</w:t>
-        </w:r>
-      </w:ins>
+      <w:r>
+        <w:rPr>
+          <w:sz w:val="22"/>
+          <w:szCs w:val="22"/>
+        </w:rPr>
+        <w:t>less than one minute</w:t>
+      </w:r>
+      <w:r>
+        <w:rPr>
+          <w:sz w:val="22"/>
+          <w:szCs w:val="22"/>
+        </w:rPr>
+        <w:t xml:space="preserve">. </w:t>
+      </w:r>
+    </w:p>
+    <w:p>
+      <w:pPr>
+        <w:spacing w:line="276" w:lineRule="auto"/>
+        <w:rPr>
+          <w:sz w:val="22"/>
+          <w:szCs w:val="22"/>
+        </w:rPr>
+      </w:pPr>
+      <w:r>
+        <w:rPr>
+          <w:sz w:val="22"/>
+          <w:szCs w:val="22"/>
+        </w:rPr>
+        <w:t xml:space="preserve">If the model completes with no errors, you can now compare the output </w:t>
+      </w:r>
+      <w:r>
+        <w:rPr>
+          <w:sz w:val="22"/>
+          <w:szCs w:val="22"/>
+        </w:rPr>
+        <w:t xml:space="preserve">in the test.log file </w:t>
+      </w:r>
+      <w:r>
+        <w:rPr>
+          <w:sz w:val="22"/>
+          <w:szCs w:val="22"/>
+        </w:rPr>
+        <w:t xml:space="preserve">with </w:t>
+      </w:r>
+      <w:r>
+        <w:rPr>
+          <w:sz w:val="22"/>
+          <w:szCs w:val="22"/>
+        </w:rPr>
+        <w:t xml:space="preserve">the summary output provided above.  </w:t>
+      </w:r>
+      <w:r>
+        <w:rPr>
+          <w:sz w:val="22"/>
+          <w:szCs w:val="22"/>
+        </w:rPr>
+        <w:t>The path to the</w:t>
+      </w:r>
+      <w:r>
+        <w:rPr>
+          <w:sz w:val="22"/>
+          <w:szCs w:val="22"/>
+        </w:rPr>
+        <w:t xml:space="preserve"> </w:t>
+      </w:r>
+      <w:proofErr w:type="gramStart"/>
+      <w:r>
+        <w:rPr>
+          <w:sz w:val="22"/>
+          <w:szCs w:val="22"/>
+        </w:rPr>
+        <w:t>newly-generated</w:t>
+      </w:r>
       <w:proofErr w:type="gramEnd"/>
       <w:r>
         <w:rPr>
@@ -6006,31 +5839,29 @@
         <w:t>wbm_output</w:t>
       </w:r>
       <w:proofErr w:type="spellEnd"/>
-      <w:ins w:id="121" w:author="Danielle Grogan" w:date="2022-03-02T13:21:00Z">
-        <w:r>
-          <w:rPr>
-            <w:sz w:val="22"/>
-            <w:szCs w:val="22"/>
-          </w:rPr>
-          <w:t>/</w:t>
-        </w:r>
-        <w:proofErr w:type="spellStart"/>
-        <w:r>
-          <w:rPr>
-            <w:sz w:val="22"/>
-            <w:szCs w:val="22"/>
-          </w:rPr>
-          <w:t>wbm_test</w:t>
-        </w:r>
-        <w:proofErr w:type="spellEnd"/>
-        <w:r>
-          <w:rPr>
-            <w:sz w:val="22"/>
-            <w:szCs w:val="22"/>
-          </w:rPr>
-          <w:t>/</w:t>
-        </w:r>
-      </w:ins>
+      <w:r>
+        <w:rPr>
+          <w:sz w:val="22"/>
+          <w:szCs w:val="22"/>
+        </w:rPr>
+        <w:t>/</w:t>
+      </w:r>
+      <w:proofErr w:type="spellStart"/>
+      <w:r>
+        <w:rPr>
+          <w:sz w:val="22"/>
+          <w:szCs w:val="22"/>
+        </w:rPr>
+        <w:t>wbm_test</w:t>
+      </w:r>
+      <w:proofErr w:type="spellEnd"/>
+      <w:r>
+        <w:rPr>
+          <w:sz w:val="22"/>
+          <w:szCs w:val="22"/>
+        </w:rPr>
+        <w:t>/</w:t>
+      </w:r>
       <w:r>
         <w:rPr>
           <w:sz w:val="22"/>
@@ -6079,15 +5910,13 @@
         <w:t>wbm_output</w:t>
       </w:r>
       <w:proofErr w:type="spellEnd"/>
-      <w:ins w:id="122" w:author="Danielle Grogan" w:date="2022-03-02T13:20:00Z">
-        <w:r>
-          <w:rPr>
-            <w:sz w:val="22"/>
-            <w:szCs w:val="22"/>
-          </w:rPr>
-          <w:t xml:space="preserve">. </w:t>
-        </w:r>
-      </w:ins>
+      <w:r>
+        <w:rPr>
+          <w:sz w:val="22"/>
+          <w:szCs w:val="22"/>
+        </w:rPr>
+        <w:t xml:space="preserve">. </w:t>
+      </w:r>
     </w:p>
     <w:p>
       <w:pPr>
@@ -6105,9 +5934,6 @@
           <w:sz w:val="22"/>
           <w:szCs w:val="22"/>
         </w:rPr>
-        <w:pPrChange w:id="123" w:author="Danielle Grogan" w:date="2022-03-02T13:04:00Z">
-          <w:pPr/>
-        </w:pPrChange>
       </w:pPr>
       <w:r>
         <w:rPr>
@@ -6161,9 +5987,6 @@
           <w:sz w:val="22"/>
           <w:szCs w:val="22"/>
         </w:rPr>
-        <w:pPrChange w:id="124" w:author="Danielle Grogan" w:date="2022-03-02T13:04:00Z">
-          <w:pPr/>
-        </w:pPrChange>
       </w:pPr>
       <w:r>
         <w:rPr>
@@ -6220,7 +6043,15 @@
           <w:sz w:val="22"/>
           <w:szCs w:val="22"/>
         </w:rPr>
-        <w:t xml:space="preserve"> that were provided in the download. As stated earlier, there are a number of publicly available datasets required to be downloaded for the successful execution of </w:t>
+        <w:t xml:space="preserve"> that were provided in the download. As stated earlier, there are a number of publicly available datasets required to be downloaded for the </w:t>
+      </w:r>
+      <w:r>
+        <w:rPr>
+          <w:sz w:val="22"/>
+          <w:szCs w:val="22"/>
+        </w:rPr>
+        <w:lastRenderedPageBreak/>
+        <w:t xml:space="preserve">successful execution of </w:t>
       </w:r>
       <w:proofErr w:type="gramStart"/>
       <w:r>
@@ -6358,21 +6189,15 @@
           <w:sz w:val="22"/>
           <w:szCs w:val="22"/>
         </w:rPr>
-        <w:pPrChange w:id="125" w:author="Danielle Grogan" w:date="2022-03-02T13:04:00Z">
-          <w:pPr/>
-        </w:pPrChange>
-      </w:pPr>
-    </w:p>
-    <w:p>
-      <w:pPr>
-        <w:spacing w:line="276" w:lineRule="auto"/>
-        <w:rPr>
-          <w:sz w:val="22"/>
-          <w:szCs w:val="22"/>
-        </w:rPr>
-        <w:pPrChange w:id="126" w:author="Danielle Grogan" w:date="2022-03-02T13:04:00Z">
-          <w:pPr/>
-        </w:pPrChange>
+      </w:pPr>
+    </w:p>
+    <w:p>
+      <w:pPr>
+        <w:spacing w:line="276" w:lineRule="auto"/>
+        <w:rPr>
+          <w:sz w:val="22"/>
+          <w:szCs w:val="22"/>
+        </w:rPr>
       </w:pPr>
       <w:r>
         <w:rPr>
@@ -6423,9 +6248,6 @@
           <w:sz w:val="22"/>
           <w:szCs w:val="22"/>
         </w:rPr>
-        <w:pPrChange w:id="127" w:author="Danielle Grogan" w:date="2022-03-02T13:04:00Z">
-          <w:pPr/>
-        </w:pPrChange>
       </w:pPr>
       <w:r>
         <w:rPr>
@@ -6467,9 +6289,6 @@
           <w:sz w:val="22"/>
           <w:szCs w:val="22"/>
         </w:rPr>
-        <w:pPrChange w:id="128" w:author="Danielle Grogan" w:date="2022-03-02T13:04:00Z">
-          <w:pPr/>
-        </w:pPrChange>
       </w:pPr>
       <w:r>
         <w:rPr>
@@ -6534,16 +6353,12 @@
           <w:sz w:val="22"/>
           <w:szCs w:val="22"/>
         </w:rPr>
-        <w:pPrChange w:id="129" w:author="Danielle Grogan" w:date="2022-03-02T13:04:00Z">
-          <w:pPr/>
-        </w:pPrChange>
-      </w:pPr>
-      <w:r>
-        <w:rPr>
-          <w:sz w:val="22"/>
-          <w:szCs w:val="22"/>
-        </w:rPr>
-        <w:lastRenderedPageBreak/>
+      </w:pPr>
+      <w:r>
+        <w:rPr>
+          <w:sz w:val="22"/>
+          <w:szCs w:val="22"/>
+        </w:rPr>
         <w:t xml:space="preserve">To execute the </w:t>
       </w:r>
       <w:proofErr w:type="spellStart"/>
@@ -6570,9 +6385,6 @@
           <w:sz w:val="22"/>
           <w:szCs w:val="22"/>
         </w:rPr>
-        <w:pPrChange w:id="130" w:author="Danielle Grogan" w:date="2022-03-02T13:04:00Z">
-          <w:pPr/>
-        </w:pPrChange>
       </w:pPr>
       <w:r>
         <w:rPr>
@@ -7522,6 +7334,7 @@
                 <w:sz w:val="21"/>
                 <w:szCs w:val="21"/>
               </w:rPr>
+              <w:lastRenderedPageBreak/>
               <w:t>Temperature (daily average)</w:t>
             </w:r>
           </w:p>
@@ -7921,7 +7734,6 @@
                 <w:sz w:val="21"/>
                 <w:szCs w:val="21"/>
               </w:rPr>
-              <w:lastRenderedPageBreak/>
               <w:t>Root depth*</w:t>
             </w:r>
           </w:p>
@@ -9100,6 +8912,7 @@
           <w:sz w:val="22"/>
           <w:szCs w:val="22"/>
         </w:rPr>
+        <w:lastRenderedPageBreak/>
         <w:t xml:space="preserve">Input file unit conversions (e.g., converting temperature data from ºC to ºF) do not need to be performed prior to running WBM. Rather, the user can define a conversion slope and intercept for linear transformations within the metadata </w:t>
       </w:r>
       <w:proofErr w:type="gramStart"/>
@@ -9313,7 +9126,6 @@
           <w:sz w:val="20"/>
           <w:szCs w:val="20"/>
         </w:rPr>
-        <w:lastRenderedPageBreak/>
         <w:t>Project</w:t>
       </w:r>
       <w:r>
@@ -10369,7 +10181,18 @@
           <w:szCs w:val="22"/>
           <w:u w:val="none"/>
         </w:rPr>
-        <w:t xml:space="preserve">. In the provided data download, see the file </w:t>
+        <w:t xml:space="preserve">. In the provided data download, see the </w:t>
+      </w:r>
+      <w:r>
+        <w:rPr>
+          <w:rStyle w:val="Hyperlink"/>
+          <w:color w:val="000000" w:themeColor="text1"/>
+          <w:sz w:val="22"/>
+          <w:szCs w:val="22"/>
+          <w:u w:val="none"/>
+        </w:rPr>
+        <w:lastRenderedPageBreak/>
+        <w:t xml:space="preserve">file </w:t>
       </w:r>
       <w:proofErr w:type="spellStart"/>
       <w:r>
@@ -10764,7 +10587,6 @@
                 <w:sz w:val="22"/>
                 <w:szCs w:val="22"/>
               </w:rPr>
-              <w:lastRenderedPageBreak/>
               <w:t>Character string: Type of animal</w:t>
             </w:r>
           </w:p>
@@ -11464,7 +11286,15 @@
           <w:sz w:val="22"/>
           <w:szCs w:val="22"/>
         </w:rPr>
-        <w:t xml:space="preserve"> mode also automatically generates a custom build_spool.pl script (written to the model run’s output directory) that can optionally be executed prior to Step 4 to pre-process all input data files that require spatial clipping, re-gridding, or unit conversions. </w:t>
+        <w:t xml:space="preserve"> mode also automatically generates a custom build_spool.pl script </w:t>
+      </w:r>
+      <w:r>
+        <w:rPr>
+          <w:sz w:val="22"/>
+          <w:szCs w:val="22"/>
+        </w:rPr>
+        <w:lastRenderedPageBreak/>
+        <w:t xml:space="preserve">(written to the model run’s output directory) that can optionally be executed prior to Step 4 to pre-process all input data files that require spatial clipping, re-gridding, or unit conversions. </w:t>
       </w:r>
     </w:p>
     <w:p>
@@ -11626,7 +11456,6 @@
           <w:sz w:val="22"/>
           <w:szCs w:val="22"/>
         </w:rPr>
-        <w:lastRenderedPageBreak/>
         <w:t xml:space="preserve">In Step 4, the model user executes wbm.pl via direct command line entry. </w:t>
       </w:r>
     </w:p>
@@ -13188,6 +13017,7 @@
                 <w:sz w:val="20"/>
                 <w:szCs w:val="20"/>
               </w:rPr>
+              <w:lastRenderedPageBreak/>
               <w:t>noOutput</w:t>
             </w:r>
             <w:proofErr w:type="spellEnd"/>
@@ -14209,7 +14039,6 @@
                 <w:sz w:val="20"/>
                 <w:szCs w:val="20"/>
               </w:rPr>
-              <w:lastRenderedPageBreak/>
               <w:t>stateDir</w:t>
             </w:r>
             <w:proofErr w:type="spellEnd"/>
@@ -14936,6 +14765,7 @@
           <w:sz w:val="22"/>
           <w:szCs w:val="22"/>
         </w:rPr>
+        <w:lastRenderedPageBreak/>
         <w:t>Wrfout_d03_T2_2006-02-01.nc</w:t>
       </w:r>
     </w:p>
@@ -19152,6 +18982,7 @@
           <w:sz w:val="22"/>
           <w:szCs w:val="22"/>
         </w:rPr>
+        <w:lastRenderedPageBreak/>
         <w:t xml:space="preserve">Before a WBM simulation can be started, all input data must be written as binary files and saved in a spool/ directory. While this step will be done automatically when </w:t>
       </w:r>
       <w:r>
@@ -19292,7 +19123,6 @@
           <w:sz w:val="22"/>
           <w:szCs w:val="22"/>
         </w:rPr>
-        <w:lastRenderedPageBreak/>
         <w:t xml:space="preserve">The model run specific </w:t>
       </w:r>
       <w:r>
@@ -19382,58 +19212,27 @@
         </w:rPr>
         <w:t xml:space="preserve">We provide </w:t>
       </w:r>
-      <w:del w:id="131" w:author="Danielle Grogan" w:date="2022-03-03T12:53:00Z">
-        <w:r>
-          <w:rPr>
-            <w:sz w:val="22"/>
-            <w:szCs w:val="22"/>
-          </w:rPr>
-          <w:delText xml:space="preserve">two </w:delText>
-        </w:r>
-      </w:del>
-      <w:ins w:id="132" w:author="Danielle Grogan" w:date="2022-03-03T12:53:00Z">
-        <w:r>
-          <w:rPr>
-            <w:sz w:val="22"/>
-            <w:szCs w:val="22"/>
-          </w:rPr>
-          <w:t>a</w:t>
-        </w:r>
-        <w:r>
-          <w:rPr>
-            <w:sz w:val="22"/>
-            <w:szCs w:val="22"/>
-          </w:rPr>
-          <w:t xml:space="preserve"> </w:t>
-        </w:r>
-      </w:ins>
-      <w:del w:id="133" w:author="Danielle Grogan" w:date="2022-03-03T12:53:00Z">
-        <w:r>
-          <w:rPr>
-            <w:sz w:val="22"/>
-            <w:szCs w:val="22"/>
-          </w:rPr>
-          <w:delText>utilit</w:delText>
-        </w:r>
-      </w:del>
-      <w:ins w:id="134" w:author="Danielle Grogan" w:date="2022-03-03T12:53:00Z">
-        <w:r>
-          <w:rPr>
-            <w:sz w:val="22"/>
-            <w:szCs w:val="22"/>
-          </w:rPr>
-          <w:t>utility</w:t>
-        </w:r>
-      </w:ins>
-      <w:del w:id="135" w:author="Danielle Grogan" w:date="2022-03-03T12:53:00Z">
-        <w:r>
-          <w:rPr>
-            <w:sz w:val="22"/>
-            <w:szCs w:val="22"/>
-          </w:rPr>
-          <w:delText>ies</w:delText>
-        </w:r>
-      </w:del>
+      <w:r>
+        <w:rPr>
+          <w:sz w:val="22"/>
+          <w:szCs w:val="22"/>
+        </w:rPr>
+        <w:t>a</w:t>
+      </w:r>
+      <w:r>
+        <w:rPr>
+          <w:sz w:val="22"/>
+          <w:szCs w:val="22"/>
+        </w:rPr>
+        <w:t xml:space="preserve"> </w:t>
+      </w:r>
+      <w:r>
+        <w:rPr>
+          <w:sz w:val="22"/>
+          <w:szCs w:val="22"/>
+        </w:rPr>
+        <w:t>utility</w:t>
+      </w:r>
       <w:r>
         <w:rPr>
           <w:sz w:val="22"/>
@@ -19465,43 +19264,6 @@
       <w:pPr>
         <w:spacing w:line="276" w:lineRule="auto"/>
         <w:rPr>
-          <w:del w:id="136" w:author="Danielle Grogan" w:date="2022-03-03T12:53:00Z"/>
-          <w:sz w:val="22"/>
-          <w:szCs w:val="22"/>
-        </w:rPr>
-      </w:pPr>
-      <w:del w:id="137" w:author="Danielle Grogan" w:date="2022-03-03T12:53:00Z">
-        <w:r>
-          <w:fldChar w:fldCharType="begin"/>
-        </w:r>
-        <w:r>
-          <w:delInstrText xml:space="preserve"> HYPERLINK "https://github.com/wsag/WBM/tree/main/model/build_static_spool.pl" </w:delInstrText>
-        </w:r>
-        <w:r>
-          <w:fldChar w:fldCharType="separate"/>
-        </w:r>
-        <w:r>
-          <w:rPr>
-            <w:rStyle w:val="Hyperlink"/>
-            <w:sz w:val="22"/>
-            <w:szCs w:val="22"/>
-          </w:rPr>
-          <w:delText>https://github.com/wsag/WBM/tree/main/model/build_static_spool.pl</w:delText>
-        </w:r>
-        <w:r>
-          <w:rPr>
-            <w:rStyle w:val="Hyperlink"/>
-            <w:sz w:val="22"/>
-            <w:szCs w:val="22"/>
-          </w:rPr>
-          <w:fldChar w:fldCharType="end"/>
-        </w:r>
-      </w:del>
-    </w:p>
-    <w:p>
-      <w:pPr>
-        <w:spacing w:line="276" w:lineRule="auto"/>
-        <w:rPr>
           <w:sz w:val="22"/>
           <w:szCs w:val="22"/>
         </w:rPr>
@@ -19522,31 +19284,20 @@
         </w:rPr>
         <w:t xml:space="preserve">Note, </w:t>
       </w:r>
-      <w:del w:id="138" w:author="Danielle Grogan" w:date="2022-03-03T12:53:00Z">
-        <w:r>
-          <w:rPr>
-            <w:sz w:val="22"/>
-            <w:szCs w:val="22"/>
-          </w:rPr>
-          <w:delText xml:space="preserve">these </w:delText>
-        </w:r>
-      </w:del>
-      <w:ins w:id="139" w:author="Danielle Grogan" w:date="2022-03-03T12:53:00Z">
-        <w:r>
-          <w:rPr>
-            <w:sz w:val="22"/>
-            <w:szCs w:val="22"/>
-          </w:rPr>
-          <w:t>this</w:t>
-        </w:r>
-        <w:r>
-          <w:rPr>
-            <w:sz w:val="22"/>
-            <w:szCs w:val="22"/>
-          </w:rPr>
-          <w:t xml:space="preserve"> </w:t>
-        </w:r>
-      </w:ins>
+      <w:r>
+        <w:rPr>
+          <w:sz w:val="22"/>
+          <w:szCs w:val="22"/>
+        </w:rPr>
+        <w:t>this</w:t>
+      </w:r>
+      <w:r>
+        <w:rPr>
+          <w:sz w:val="22"/>
+          <w:szCs w:val="22"/>
+        </w:rPr>
+        <w:t xml:space="preserve"> </w:t>
+      </w:r>
       <w:r>
         <w:rPr>
           <w:sz w:val="22"/>
@@ -19554,24 +19305,13 @@
         </w:rPr>
         <w:t>utilit</w:t>
       </w:r>
-      <w:ins w:id="140" w:author="Danielle Grogan" w:date="2022-03-03T12:53:00Z">
-        <w:r>
-          <w:rPr>
-            <w:sz w:val="22"/>
-            <w:szCs w:val="22"/>
-          </w:rPr>
-          <w:t>y</w:t>
-        </w:r>
-      </w:ins>
-      <w:del w:id="141" w:author="Danielle Grogan" w:date="2022-03-03T12:53:00Z">
-        <w:r>
-          <w:rPr>
-            <w:sz w:val="22"/>
-            <w:szCs w:val="22"/>
-          </w:rPr>
-          <w:delText>ies</w:delText>
-        </w:r>
-      </w:del>
+      <w:r>
+        <w:rPr>
+          <w:sz w:val="22"/>
+          <w:szCs w:val="22"/>
+        </w:rPr>
+        <w:t>y</w:t>
+      </w:r>
       <w:r>
         <w:rPr>
           <w:sz w:val="22"/>
@@ -19579,79 +19319,41 @@
         </w:rPr>
         <w:t xml:space="preserve"> must be in the model/ directory because </w:t>
       </w:r>
-      <w:del w:id="142" w:author="Danielle Grogan" w:date="2022-03-03T12:54:00Z">
-        <w:r>
-          <w:rPr>
-            <w:sz w:val="22"/>
-            <w:szCs w:val="22"/>
-          </w:rPr>
-          <w:delText xml:space="preserve">they </w:delText>
-        </w:r>
-      </w:del>
-      <w:ins w:id="143" w:author="Danielle Grogan" w:date="2022-03-03T12:54:00Z">
-        <w:r>
-          <w:rPr>
-            <w:sz w:val="22"/>
-            <w:szCs w:val="22"/>
-          </w:rPr>
-          <w:t>it</w:t>
-        </w:r>
-        <w:r>
-          <w:rPr>
-            <w:sz w:val="22"/>
-            <w:szCs w:val="22"/>
-          </w:rPr>
-          <w:t xml:space="preserve"> </w:t>
-        </w:r>
-        <w:r>
-          <w:rPr>
-            <w:sz w:val="22"/>
-            <w:szCs w:val="22"/>
-          </w:rPr>
-          <w:t>is</w:t>
-        </w:r>
-      </w:ins>
-      <w:del w:id="144" w:author="Danielle Grogan" w:date="2022-03-03T12:54:00Z">
-        <w:r>
-          <w:rPr>
-            <w:sz w:val="22"/>
-            <w:szCs w:val="22"/>
-          </w:rPr>
-          <w:delText>are</w:delText>
-        </w:r>
-      </w:del>
-      <w:r>
-        <w:rPr>
-          <w:sz w:val="22"/>
-          <w:szCs w:val="22"/>
-        </w:rPr>
-        <w:t xml:space="preserve"> called directly by wbm.pl. build_spool.pl builds the binary files for time series data</w:t>
-      </w:r>
-      <w:del w:id="145" w:author="Danielle Grogan" w:date="2022-03-03T12:54:00Z">
-        <w:r>
-          <w:rPr>
-            <w:sz w:val="22"/>
-            <w:szCs w:val="22"/>
-          </w:rPr>
-          <w:delText>, and build_static_spool.pl builds the binary files for single-layer (static) files</w:delText>
-        </w:r>
-      </w:del>
-      <w:r>
-        <w:rPr>
-          <w:sz w:val="22"/>
-          <w:szCs w:val="22"/>
-        </w:rPr>
-        <w:t>.</w:t>
-      </w:r>
-      <w:ins w:id="146" w:author="Danielle Grogan" w:date="2022-03-03T12:54:00Z">
-        <w:r>
-          <w:rPr>
-            <w:sz w:val="22"/>
-            <w:szCs w:val="22"/>
-          </w:rPr>
-          <w:t xml:space="preserve"> Static data (not time series) do not require binary formats.</w:t>
-        </w:r>
-      </w:ins>
+      <w:r>
+        <w:rPr>
+          <w:sz w:val="22"/>
+          <w:szCs w:val="22"/>
+        </w:rPr>
+        <w:t>it</w:t>
+      </w:r>
+      <w:r>
+        <w:rPr>
+          <w:sz w:val="22"/>
+          <w:szCs w:val="22"/>
+        </w:rPr>
+        <w:t xml:space="preserve"> </w:t>
+      </w:r>
+      <w:r>
+        <w:rPr>
+          <w:sz w:val="22"/>
+          <w:szCs w:val="22"/>
+        </w:rPr>
+        <w:t>is</w:t>
+      </w:r>
+      <w:r>
+        <w:rPr>
+          <w:sz w:val="22"/>
+          <w:szCs w:val="22"/>
+        </w:rPr>
+        <w:t xml:space="preserve"> called directly by wbm.pl. build_spool.pl builds the binary files for time series data.</w:t>
+      </w:r>
+      <w:r>
+        <w:rPr>
+          <w:sz w:val="22"/>
+          <w:szCs w:val="22"/>
+        </w:rPr>
+        <w:t xml:space="preserve"> Static data (not time series) do not require binary formats.</w:t>
+      </w:r>
       <w:r>
         <w:rPr>
           <w:sz w:val="22"/>
@@ -20772,6 +20474,7 @@
           <w:sz w:val="22"/>
           <w:szCs w:val="22"/>
         </w:rPr>
+        <w:lastRenderedPageBreak/>
         <w:t xml:space="preserve">NETWORK_PATH is the river network file. </w:t>
       </w:r>
       <w:proofErr w:type="spellStart"/>
@@ -20947,7 +20650,6 @@
           <w:sz w:val="22"/>
           <w:szCs w:val="22"/>
         </w:rPr>
-        <w:lastRenderedPageBreak/>
         <w:t>References</w:t>
       </w:r>
     </w:p>
@@ -21815,6 +21517,7 @@
           <w:sz w:val="22"/>
           <w:szCs w:val="22"/>
         </w:rPr>
+        <w:lastRenderedPageBreak/>
         <w:t xml:space="preserve">Steinfeld, H., Gerber, P., Wassenaar, T., Castel, V., Rosales, M., &amp; de </w:t>
       </w:r>
       <w:proofErr w:type="spellStart"/>
@@ -22060,7 +21763,6 @@
           <w:sz w:val="22"/>
           <w:szCs w:val="22"/>
         </w:rPr>
-        <w:lastRenderedPageBreak/>
         <w:t xml:space="preserve">Yamazaki, D., </w:t>
       </w:r>
       <w:proofErr w:type="spellStart"/>
@@ -23164,14 +22866,6 @@
     <w:abstractNumId w:val="5"/>
   </w:num>
 </w:numbering>
-</file>
-
-<file path=word/people.xml><?xml version="1.0" encoding="utf-8"?>
-<w15:people xmlns:wpc="http://schemas.microsoft.com/office/word/2010/wordprocessingCanvas" xmlns:cx="http://schemas.microsoft.com/office/drawing/2014/chartex" xmlns:cx1="http://schemas.microsoft.com/office/drawing/2015/9/8/chartex" xmlns:cx2="http://schemas.microsoft.com/office/drawing/2015/10/21/chartex" xmlns:cx3="http://schemas.microsoft.com/office/drawing/2016/5/9/chartex" xmlns:cx4="http://schemas.microsoft.com/office/drawing/2016/5/10/chartex" xmlns:cx5="http://schemas.microsoft.com/office/drawing/2016/5/11/chartex" xmlns:cx6="http://schemas.microsoft.com/office/drawing/2016/5/12/chartex" xmlns:cx7="http://schemas.microsoft.com/office/drawing/2016/5/13/chartex" xmlns:cx8="http://schemas.microsoft.com/office/drawing/2016/5/14/chartex" xmlns:mc="http://schemas.openxmlformats.org/markup-compatibility/2006" xmlns:aink="http://schemas.microsoft.com/office/drawing/2016/ink" xmlns:am3d="http://schemas.microsoft.com/office/drawing/2017/model3d" xmlns:o="urn:schemas-microsoft-com:office:office" xmlns:r="http://schemas.openxmlformats.org/officeDocument/2006/relationships" xmlns:m="http://schemas.openxmlformats.org/officeDocument/2006/math" xmlns:v="urn:schemas-microsoft-com:vml" xmlns:wp14="http://schemas.microsoft.com/office/word/2010/wordprocessingDrawing" xmlns:wp="http://schemas.openxmlformats.org/drawingml/2006/wordprocessingDrawing" xmlns:w10="urn:schemas-microsoft-com:office:word" xmlns:w="http://schemas.openxmlformats.org/wordprocessingml/2006/main" xmlns:w14="http://schemas.microsoft.com/office/word/2010/wordml" xmlns:w15="http://schemas.microsoft.com/office/word/2012/wordml" xmlns:w16cex="http://schemas.microsoft.com/office/word/2018/wordml/cex" xmlns:w16cid="http://schemas.microsoft.com/office/word/2016/wordml/cid" xmlns:w16="http://schemas.microsoft.com/office/word/2018/wordml" xmlns:w16sdtdh="http://schemas.microsoft.com/office/word/2020/wordml/sdtdatahash" xmlns:w16se="http://schemas.microsoft.com/office/word/2015/wordml/symex" xmlns:wpg="http://schemas.microsoft.com/office/word/2010/wordprocessingGroup" xmlns:wpi="http://schemas.microsoft.com/office/word/2010/wordprocessingInk" xmlns:wne="http://schemas.microsoft.com/office/word/2006/wordml" xmlns:wps="http://schemas.microsoft.com/office/word/2010/wordprocessingShape" mc:Ignorable="w14 w15 w16se w16cid w16 w16cex w16sdtdh wp14">
-  <w15:person w15:author="Danielle Grogan">
-    <w15:presenceInfo w15:providerId="AD" w15:userId="S::dsq23@unh.edu::44ae62ac-b025-417b-bc2e-5b3e30ff8602"/>
-  </w15:person>
-</w15:people>
 </file>
 
 <file path=word/styles.xml><?xml version="1.0" encoding="utf-8"?>

</xml_diff>